<commit_message>
se reordenan los archivos y se corrige archivo 1.5
</commit_message>
<xml_diff>
--- a/FASE 1/Evidencias Grupales/1.5_GuiaEstudiante_Fase 1_Definicion Proyecto APT.docx
+++ b/FASE 1/Evidencias Grupales/1.5_GuiaEstudiante_Fase 1_Definicion Proyecto APT.docx
@@ -19,10 +19,10 @@
               <wp:anchor allowOverlap="1" behindDoc="0" distB="0" distT="0" distL="114300" distR="114300" hidden="0" layoutInCell="1" locked="0" relativeHeight="0" simplePos="0">
                 <wp:simplePos x="0" y="0"/>
                 <wp:positionH relativeFrom="column">
-                  <wp:posOffset>-431799</wp:posOffset>
+                  <wp:posOffset>-533399</wp:posOffset>
                 </wp:positionH>
                 <wp:positionV relativeFrom="paragraph">
-                  <wp:posOffset>25400</wp:posOffset>
+                  <wp:posOffset>0</wp:posOffset>
                 </wp:positionV>
                 <wp:extent cx="6580505" cy="1486535"/>
                 <wp:effectExtent b="0" l="0" r="0" t="0"/>
@@ -226,10 +226,10 @@
               <wp:anchor allowOverlap="1" behindDoc="0" distB="0" distT="0" distL="114300" distR="114300" hidden="0" layoutInCell="1" locked="0" relativeHeight="0" simplePos="0">
                 <wp:simplePos x="0" y="0"/>
                 <wp:positionH relativeFrom="column">
-                  <wp:posOffset>-431799</wp:posOffset>
+                  <wp:posOffset>-533399</wp:posOffset>
                 </wp:positionH>
                 <wp:positionV relativeFrom="paragraph">
-                  <wp:posOffset>25400</wp:posOffset>
+                  <wp:posOffset>0</wp:posOffset>
                 </wp:positionV>
                 <wp:extent cx="6580505" cy="1486535"/>
                 <wp:effectExtent b="0" l="0" r="0" t="0"/>
@@ -588,8 +588,10 @@
             </w:pPr>
             <w:r>
               <w:rPr>
-                <w:rtl w:val="0"/>
-              </w:rPr>
+                <w:b w:val="1"/>
+                <w:rtl w:val="0"/>
+              </w:rPr>
+              <w:t xml:space="preserve">JOSE ALCANTARA, JOSTIN OLIVERA, RICARDO SAUMANN</w:t>
             </w:r>
           </w:p>
         </w:tc>
@@ -633,8 +635,10 @@
             </w:pPr>
             <w:r>
               <w:rPr>
-                <w:rtl w:val="0"/>
-              </w:rPr>
+                <w:b w:val="1"/>
+                <w:rtl w:val="0"/>
+              </w:rPr>
+              <w:t xml:space="preserve">19741493-6, 20885865-3, 18127328-3</w:t>
             </w:r>
           </w:p>
         </w:tc>
@@ -678,8 +682,10 @@
             </w:pPr>
             <w:r>
               <w:rPr>
-                <w:rtl w:val="0"/>
-              </w:rPr>
+                <w:b w:val="1"/>
+                <w:rtl w:val="0"/>
+              </w:rPr>
+              <w:t xml:space="preserve">INGENIERÍA INFORMÁTICA</w:t>
             </w:r>
           </w:p>
         </w:tc>
@@ -723,8 +729,10 @@
             </w:pPr>
             <w:r>
               <w:rPr>
-                <w:rtl w:val="0"/>
-              </w:rPr>
+                <w:b w:val="1"/>
+                <w:rtl w:val="0"/>
+              </w:rPr>
+              <w:t xml:space="preserve">PADRE ALONSO OVALLE</w:t>
             </w:r>
           </w:p>
         </w:tc>
@@ -1004,14 +1012,12 @@
             </w:pPr>
             <w:r>
               <w:rPr>
-                <w:rFonts w:ascii="Calibri" w:cs="Calibri" w:eastAsia="Calibri" w:hAnsi="Calibri"/>
-                <w:i w:val="1"/>
-                <w:color w:val="548dd4"/>
+                <w:i w:val="1"/>
                 <w:sz w:val="20"/>
                 <w:szCs w:val="20"/>
                 <w:rtl w:val="0"/>
               </w:rPr>
-              <w:t xml:space="preserve">Menciona la(s) área(s) de desempeño de tu Plan de Estudio que vas a abordar en tu Proyecto APT.</w:t>
+              <w:t xml:space="preserve">DESARROLLO DE APLICACIONES MÓVILES, GESTIÓN DE PROYECTOS, BASE DE DATOS NO RELACIONALES.</w:t>
             </w:r>
             <w:r>
               <w:rPr>
@@ -1073,14 +1079,12 @@
             </w:pPr>
             <w:r>
               <w:rPr>
-                <w:rFonts w:ascii="Calibri" w:cs="Calibri" w:eastAsia="Calibri" w:hAnsi="Calibri"/>
-                <w:i w:val="1"/>
-                <w:color w:val="548dd4"/>
+                <w:i w:val="1"/>
                 <w:sz w:val="20"/>
                 <w:szCs w:val="20"/>
                 <w:rtl w:val="0"/>
               </w:rPr>
-              <w:t xml:space="preserve">Menciona las competencias de tu Plan de Estudio que vas a abordar en tu Proyecto APT.</w:t>
+              <w:t xml:space="preserve">Desarrollo y gestión de software, habilidades en programación, innovación tecnológica, trabajo en equipo</w:t>
             </w:r>
             <w:r>
               <w:rPr>
@@ -1342,7 +1346,6 @@
               <w:jc w:val="both"/>
               <w:rPr>
                 <w:i w:val="1"/>
-                <w:color w:val="548dd4"/>
                 <w:sz w:val="20"/>
                 <w:szCs w:val="20"/>
               </w:rPr>
@@ -1350,7 +1353,6 @@
             <w:r>
               <w:rPr>
                 <w:i w:val="1"/>
-                <w:color w:val="548dd4"/>
                 <w:sz w:val="20"/>
                 <w:szCs w:val="20"/>
                 <w:rtl w:val="0"/>
@@ -1364,7 +1366,6 @@
               <w:jc w:val="both"/>
               <w:rPr>
                 <w:i w:val="1"/>
-                <w:color w:val="548dd4"/>
                 <w:sz w:val="20"/>
                 <w:szCs w:val="20"/>
               </w:rPr>
@@ -1372,7 +1373,6 @@
             <w:r>
               <w:rPr>
                 <w:i w:val="1"/>
-                <w:color w:val="548dd4"/>
                 <w:sz w:val="20"/>
                 <w:szCs w:val="20"/>
                 <w:rtl w:val="0"/>
@@ -1388,7 +1388,6 @@
               <w:jc w:val="both"/>
               <w:rPr>
                 <w:i w:val="1"/>
-                <w:color w:val="548dd4"/>
                 <w:sz w:val="22"/>
                 <w:szCs w:val="22"/>
               </w:rPr>
@@ -1398,7 +1397,6 @@
             <w:r>
               <w:rPr>
                 <w:i w:val="1"/>
-                <w:color w:val="548dd4"/>
                 <w:sz w:val="22"/>
                 <w:szCs w:val="22"/>
                 <w:rtl w:val="0"/>
@@ -1412,7 +1410,6 @@
               <w:jc w:val="both"/>
               <w:rPr>
                 <w:i w:val="1"/>
-                <w:color w:val="548dd4"/>
                 <w:sz w:val="20"/>
                 <w:szCs w:val="20"/>
               </w:rPr>
@@ -1420,7 +1417,6 @@
             <w:r>
               <w:rPr>
                 <w:i w:val="1"/>
-                <w:color w:val="548dd4"/>
                 <w:sz w:val="20"/>
                 <w:szCs w:val="20"/>
                 <w:rtl w:val="0"/>
@@ -1436,7 +1432,6 @@
               <w:jc w:val="both"/>
               <w:rPr>
                 <w:i w:val="1"/>
-                <w:color w:val="548dd4"/>
                 <w:sz w:val="22"/>
                 <w:szCs w:val="22"/>
               </w:rPr>
@@ -1446,7 +1441,6 @@
             <w:r>
               <w:rPr>
                 <w:i w:val="1"/>
-                <w:color w:val="548dd4"/>
                 <w:sz w:val="22"/>
                 <w:szCs w:val="22"/>
                 <w:rtl w:val="0"/>
@@ -1460,7 +1454,6 @@
               <w:jc w:val="both"/>
               <w:rPr>
                 <w:i w:val="1"/>
-                <w:color w:val="548dd4"/>
                 <w:sz w:val="20"/>
                 <w:szCs w:val="20"/>
               </w:rPr>
@@ -1468,7 +1461,6 @@
             <w:r>
               <w:rPr>
                 <w:i w:val="1"/>
-                <w:color w:val="548dd4"/>
                 <w:sz w:val="20"/>
                 <w:szCs w:val="20"/>
                 <w:rtl w:val="0"/>
@@ -1485,7 +1477,7 @@
               <w:jc w:val="both"/>
               <w:rPr>
                 <w:i w:val="1"/>
-                <w:color w:val="548dd4"/>
+                <w:color w:val="000000"/>
                 <w:sz w:val="20"/>
                 <w:szCs w:val="20"/>
               </w:rPr>
@@ -1496,7 +1488,7 @@
               <w:rPr>
                 <w:b w:val="1"/>
                 <w:i w:val="1"/>
-                <w:color w:val="548dd4"/>
+                <w:color w:val="000000"/>
                 <w:sz w:val="26"/>
                 <w:szCs w:val="26"/>
                 <w:rtl w:val="0"/>
@@ -1519,7 +1511,6 @@
               <w:ind w:left="720" w:hanging="360"/>
               <w:rPr>
                 <w:i w:val="1"/>
-                <w:color w:val="548dd4"/>
                 <w:sz w:val="20"/>
                 <w:szCs w:val="20"/>
               </w:rPr>
@@ -1528,7 +1519,6 @@
               <w:rPr>
                 <w:b w:val="1"/>
                 <w:i w:val="1"/>
-                <w:color w:val="548dd4"/>
                 <w:sz w:val="20"/>
                 <w:szCs w:val="20"/>
                 <w:rtl w:val="0"/>
@@ -1538,7 +1528,6 @@
             <w:r>
               <w:rPr>
                 <w:i w:val="1"/>
-                <w:color w:val="548dd4"/>
                 <w:sz w:val="20"/>
                 <w:szCs w:val="20"/>
                 <w:rtl w:val="0"/>
@@ -1556,7 +1545,6 @@
               <w:ind w:left="720" w:hanging="360"/>
               <w:rPr>
                 <w:i w:val="1"/>
-                <w:color w:val="548dd4"/>
                 <w:sz w:val="20"/>
                 <w:szCs w:val="20"/>
               </w:rPr>
@@ -1565,7 +1553,6 @@
               <w:rPr>
                 <w:b w:val="1"/>
                 <w:i w:val="1"/>
-                <w:color w:val="548dd4"/>
                 <w:sz w:val="20"/>
                 <w:szCs w:val="20"/>
                 <w:rtl w:val="0"/>
@@ -1575,7 +1562,6 @@
             <w:r>
               <w:rPr>
                 <w:i w:val="1"/>
-                <w:color w:val="548dd4"/>
                 <w:sz w:val="20"/>
                 <w:szCs w:val="20"/>
                 <w:rtl w:val="0"/>
@@ -1593,7 +1579,6 @@
               <w:ind w:left="720" w:hanging="360"/>
               <w:rPr>
                 <w:i w:val="1"/>
-                <w:color w:val="548dd4"/>
                 <w:sz w:val="20"/>
                 <w:szCs w:val="20"/>
               </w:rPr>
@@ -1602,7 +1587,6 @@
               <w:rPr>
                 <w:b w:val="1"/>
                 <w:i w:val="1"/>
-                <w:color w:val="548dd4"/>
                 <w:sz w:val="20"/>
                 <w:szCs w:val="20"/>
                 <w:rtl w:val="0"/>
@@ -1612,7 +1596,6 @@
             <w:r>
               <w:rPr>
                 <w:i w:val="1"/>
-                <w:color w:val="548dd4"/>
                 <w:sz w:val="20"/>
                 <w:szCs w:val="20"/>
                 <w:rtl w:val="0"/>
@@ -1663,7 +1646,6 @@
               <w:jc w:val="both"/>
               <w:rPr>
                 <w:i w:val="1"/>
-                <w:color w:val="548dd4"/>
                 <w:sz w:val="20"/>
                 <w:szCs w:val="20"/>
               </w:rPr>
@@ -1671,7 +1653,6 @@
             <w:r>
               <w:rPr>
                 <w:i w:val="1"/>
-                <w:color w:val="548dd4"/>
                 <w:sz w:val="20"/>
                 <w:szCs w:val="20"/>
                 <w:rtl w:val="0"/>
@@ -1684,7 +1665,6 @@
               <w:jc w:val="both"/>
               <w:rPr>
                 <w:i w:val="1"/>
-                <w:color w:val="548dd4"/>
                 <w:sz w:val="20"/>
                 <w:szCs w:val="20"/>
               </w:rPr>
@@ -1700,7 +1680,6 @@
               <w:jc w:val="both"/>
               <w:rPr>
                 <w:i w:val="1"/>
-                <w:color w:val="548dd4"/>
                 <w:sz w:val="20"/>
                 <w:szCs w:val="20"/>
               </w:rPr>
@@ -1708,7 +1687,6 @@
             <w:r>
               <w:rPr>
                 <w:i w:val="1"/>
-                <w:color w:val="548dd4"/>
                 <w:sz w:val="20"/>
                 <w:szCs w:val="20"/>
                 <w:rtl w:val="0"/>
@@ -1722,7 +1700,6 @@
               <w:rPr>
                 <w:rFonts w:ascii="Calibri" w:cs="Calibri" w:eastAsia="Calibri" w:hAnsi="Calibri"/>
                 <w:i w:val="1"/>
-                <w:color w:val="548dd4"/>
                 <w:sz w:val="20"/>
                 <w:szCs w:val="20"/>
                 <w:highlight w:val="cyan"/>
@@ -1731,7 +1708,6 @@
             <w:r>
               <w:rPr>
                 <w:i w:val="1"/>
-                <w:color w:val="548dd4"/>
                 <w:sz w:val="20"/>
                 <w:szCs w:val="20"/>
                 <w:rtl w:val="0"/>
@@ -1742,7 +1718,6 @@
               <w:rPr>
                 <w:rFonts w:ascii="Calibri" w:cs="Calibri" w:eastAsia="Calibri" w:hAnsi="Calibri"/>
                 <w:i w:val="1"/>
-                <w:color w:val="548dd4"/>
                 <w:sz w:val="20"/>
                 <w:szCs w:val="20"/>
                 <w:rtl w:val="0"/>
@@ -1794,7 +1769,6 @@
               <w:rPr>
                 <w:rFonts w:ascii="Calibri" w:cs="Calibri" w:eastAsia="Calibri" w:hAnsi="Calibri"/>
                 <w:i w:val="1"/>
-                <w:color w:val="548dd4"/>
                 <w:sz w:val="20"/>
                 <w:szCs w:val="20"/>
                 <w:highlight w:val="yellow"/>
@@ -1803,7 +1777,6 @@
             <w:r>
               <w:rPr>
                 <w:i w:val="1"/>
-                <w:color w:val="548dd4"/>
                 <w:sz w:val="20"/>
                 <w:szCs w:val="20"/>
                 <w:rtl w:val="0"/>
@@ -1855,7 +1828,6 @@
               <w:rPr>
                 <w:rFonts w:ascii="Calibri" w:cs="Calibri" w:eastAsia="Calibri" w:hAnsi="Calibri"/>
                 <w:i w:val="1"/>
-                <w:color w:val="548dd4"/>
                 <w:sz w:val="20"/>
                 <w:szCs w:val="20"/>
                 <w:highlight w:val="yellow"/>
@@ -1864,7 +1836,6 @@
             <w:r>
               <w:rPr>
                 <w:i w:val="1"/>
-                <w:color w:val="548dd4"/>
                 <w:sz w:val="20"/>
                 <w:szCs w:val="20"/>
                 <w:rtl w:val="0"/>
@@ -1915,7 +1886,6 @@
               <w:spacing w:after="240" w:before="240" w:lineRule="auto"/>
               <w:rPr>
                 <w:i w:val="1"/>
-                <w:color w:val="548dd4"/>
                 <w:sz w:val="20"/>
                 <w:szCs w:val="20"/>
               </w:rPr>
@@ -1923,7 +1893,6 @@
             <w:r>
               <w:rPr>
                 <w:i w:val="1"/>
-                <w:color w:val="548dd4"/>
                 <w:sz w:val="20"/>
                 <w:szCs w:val="20"/>
                 <w:rtl w:val="0"/>
@@ -1939,7 +1908,6 @@
               <w:ind w:left="720" w:hanging="360"/>
               <w:rPr>
                 <w:i w:val="1"/>
-                <w:color w:val="548dd4"/>
                 <w:sz w:val="22"/>
                 <w:szCs w:val="22"/>
               </w:rPr>
@@ -1949,7 +1917,6 @@
             <w:r>
               <w:rPr>
                 <w:i w:val="1"/>
-                <w:color w:val="548dd4"/>
                 <w:sz w:val="22"/>
                 <w:szCs w:val="22"/>
                 <w:rtl w:val="0"/>
@@ -1967,7 +1934,6 @@
               <w:ind w:left="720" w:hanging="360"/>
               <w:rPr>
                 <w:i w:val="1"/>
-                <w:color w:val="548dd4"/>
                 <w:sz w:val="20"/>
                 <w:szCs w:val="20"/>
               </w:rPr>
@@ -1976,7 +1942,6 @@
               <w:rPr>
                 <w:b w:val="1"/>
                 <w:i w:val="1"/>
-                <w:color w:val="548dd4"/>
                 <w:rtl w:val="0"/>
               </w:rPr>
               <w:t xml:space="preserve">Complejidad Técnica:</w:t>
@@ -1984,7 +1949,6 @@
             <w:r>
               <w:rPr>
                 <w:i w:val="1"/>
-                <w:color w:val="548dd4"/>
                 <w:sz w:val="20"/>
                 <w:szCs w:val="20"/>
                 <w:rtl w:val="0"/>
@@ -2002,7 +1966,6 @@
               <w:ind w:left="720" w:hanging="360"/>
               <w:rPr>
                 <w:i w:val="1"/>
-                <w:color w:val="548dd4"/>
                 <w:sz w:val="20"/>
                 <w:szCs w:val="20"/>
               </w:rPr>
@@ -2011,7 +1974,6 @@
               <w:rPr>
                 <w:b w:val="1"/>
                 <w:i w:val="1"/>
-                <w:color w:val="548dd4"/>
                 <w:sz w:val="20"/>
                 <w:szCs w:val="20"/>
                 <w:rtl w:val="0"/>
@@ -2021,7 +1983,6 @@
             <w:r>
               <w:rPr>
                 <w:i w:val="1"/>
-                <w:color w:val="548dd4"/>
                 <w:sz w:val="20"/>
                 <w:szCs w:val="20"/>
                 <w:rtl w:val="0"/>
@@ -2039,7 +2000,6 @@
               <w:ind w:left="720" w:hanging="360"/>
               <w:rPr>
                 <w:i w:val="1"/>
-                <w:color w:val="548dd4"/>
                 <w:sz w:val="20"/>
                 <w:szCs w:val="20"/>
               </w:rPr>
@@ -2048,7 +2008,6 @@
               <w:rPr>
                 <w:b w:val="1"/>
                 <w:i w:val="1"/>
-                <w:color w:val="548dd4"/>
                 <w:sz w:val="20"/>
                 <w:szCs w:val="20"/>
                 <w:rtl w:val="0"/>
@@ -2058,7 +2017,6 @@
             <w:r>
               <w:rPr>
                 <w:i w:val="1"/>
-                <w:color w:val="548dd4"/>
                 <w:sz w:val="20"/>
                 <w:szCs w:val="20"/>
                 <w:rtl w:val="0"/>
@@ -2346,7 +2304,6 @@
               <w:rPr>
                 <w:rFonts w:ascii="Calibri" w:cs="Calibri" w:eastAsia="Calibri" w:hAnsi="Calibri"/>
                 <w:i w:val="1"/>
-                <w:color w:val="548dd4"/>
                 <w:sz w:val="20"/>
                 <w:szCs w:val="20"/>
               </w:rPr>
@@ -2354,12 +2311,11 @@
             <w:r>
               <w:rPr>
                 <w:i w:val="1"/>
-                <w:color w:val="548dd4"/>
                 <w:sz w:val="20"/>
                 <w:szCs w:val="20"/>
                 <w:rtl w:val="0"/>
               </w:rPr>
-              <w:t xml:space="preserve">Desarrollar una aplicación que facilite la compra y venta de productos al por mayor, creando una comunidad dinámica que conecte a compradores y proveedores, garantizando transacciones seguras, transparentes y promoviendo la fidelidad a través de la gestión eficiente de grupos de compra y la interacción social entre los usuarios.</w:t>
+              <w:t xml:space="preserve">Desarrollar una aplicación que facilite la compra y venta de productos al por mayor, creando una comunidad dinámica que conecta a compradores y proveedores, garantizando transacciones seguras, transparentes y promoviendo la fidelidad a través de la gestión eficiente de grupos de compra y la interacción social entre los usuarios.</w:t>
             </w:r>
             <w:r>
               <w:rPr>
@@ -2406,7 +2362,6 @@
               <w:jc w:val="both"/>
               <w:rPr>
                 <w:i w:val="1"/>
-                <w:color w:val="548dd4"/>
                 <w:sz w:val="20"/>
                 <w:szCs w:val="20"/>
               </w:rPr>
@@ -2414,7 +2369,6 @@
             <w:r>
               <w:rPr>
                 <w:i w:val="1"/>
-                <w:color w:val="548dd4"/>
                 <w:sz w:val="20"/>
                 <w:szCs w:val="20"/>
                 <w:rtl w:val="0"/>
@@ -2432,7 +2386,6 @@
               <w:ind w:left="720" w:hanging="360"/>
               <w:rPr>
                 <w:i w:val="1"/>
-                <w:color w:val="548dd4"/>
                 <w:sz w:val="20"/>
                 <w:szCs w:val="20"/>
               </w:rPr>
@@ -2441,7 +2394,6 @@
               <w:rPr>
                 <w:b w:val="1"/>
                 <w:i w:val="1"/>
-                <w:color w:val="548dd4"/>
                 <w:sz w:val="20"/>
                 <w:szCs w:val="20"/>
                 <w:rtl w:val="0"/>
@@ -2451,7 +2403,6 @@
             <w:r>
               <w:rPr>
                 <w:i w:val="1"/>
-                <w:color w:val="548dd4"/>
                 <w:sz w:val="20"/>
                 <w:szCs w:val="20"/>
                 <w:rtl w:val="0"/>
@@ -2469,7 +2420,6 @@
               <w:ind w:left="720" w:hanging="360"/>
               <w:rPr>
                 <w:i w:val="1"/>
-                <w:color w:val="548dd4"/>
                 <w:sz w:val="20"/>
                 <w:szCs w:val="20"/>
               </w:rPr>
@@ -2478,7 +2428,6 @@
               <w:rPr>
                 <w:b w:val="1"/>
                 <w:i w:val="1"/>
-                <w:color w:val="548dd4"/>
                 <w:sz w:val="20"/>
                 <w:szCs w:val="20"/>
                 <w:rtl w:val="0"/>
@@ -2488,7 +2437,6 @@
             <w:r>
               <w:rPr>
                 <w:i w:val="1"/>
-                <w:color w:val="548dd4"/>
                 <w:sz w:val="20"/>
                 <w:szCs w:val="20"/>
                 <w:rtl w:val="0"/>
@@ -2506,7 +2454,6 @@
               <w:ind w:left="720" w:hanging="360"/>
               <w:rPr>
                 <w:i w:val="1"/>
-                <w:color w:val="548dd4"/>
                 <w:sz w:val="20"/>
                 <w:szCs w:val="20"/>
               </w:rPr>
@@ -2515,7 +2462,6 @@
               <w:rPr>
                 <w:b w:val="1"/>
                 <w:i w:val="1"/>
-                <w:color w:val="548dd4"/>
                 <w:sz w:val="20"/>
                 <w:szCs w:val="20"/>
                 <w:rtl w:val="0"/>
@@ -2525,7 +2471,6 @@
             <w:r>
               <w:rPr>
                 <w:i w:val="1"/>
-                <w:color w:val="548dd4"/>
                 <w:sz w:val="20"/>
                 <w:szCs w:val="20"/>
                 <w:rtl w:val="0"/>
@@ -2543,7 +2488,6 @@
               <w:ind w:left="720" w:hanging="360"/>
               <w:rPr>
                 <w:i w:val="1"/>
-                <w:color w:val="548dd4"/>
                 <w:sz w:val="20"/>
                 <w:szCs w:val="20"/>
               </w:rPr>
@@ -2552,7 +2496,6 @@
               <w:rPr>
                 <w:b w:val="1"/>
                 <w:i w:val="1"/>
-                <w:color w:val="548dd4"/>
                 <w:sz w:val="20"/>
                 <w:szCs w:val="20"/>
                 <w:rtl w:val="0"/>
@@ -2562,7 +2505,6 @@
             <w:r>
               <w:rPr>
                 <w:i w:val="1"/>
-                <w:color w:val="548dd4"/>
                 <w:sz w:val="20"/>
                 <w:szCs w:val="20"/>
                 <w:rtl w:val="0"/>
@@ -2809,7 +2751,6 @@
               <w:jc w:val="both"/>
               <w:rPr>
                 <w:i w:val="1"/>
-                <w:color w:val="548dd4"/>
                 <w:sz w:val="20"/>
                 <w:szCs w:val="20"/>
               </w:rPr>
@@ -2817,7 +2758,6 @@
             <w:r>
               <w:rPr>
                 <w:i w:val="1"/>
-                <w:color w:val="548dd4"/>
                 <w:sz w:val="20"/>
                 <w:szCs w:val="20"/>
                 <w:rtl w:val="0"/>
@@ -2835,7 +2775,7 @@
               <w:rPr>
                 <w:b w:val="1"/>
                 <w:i w:val="1"/>
-                <w:color w:val="548dd4"/>
+                <w:color w:val="000000"/>
                 <w:sz w:val="26"/>
                 <w:szCs w:val="26"/>
               </w:rPr>
@@ -2846,7 +2786,7 @@
               <w:rPr>
                 <w:b w:val="1"/>
                 <w:i w:val="1"/>
-                <w:color w:val="548dd4"/>
+                <w:color w:val="000000"/>
                 <w:sz w:val="26"/>
                 <w:szCs w:val="26"/>
                 <w:rtl w:val="0"/>
@@ -2862,7 +2802,6 @@
               <w:jc w:val="both"/>
               <w:rPr>
                 <w:i w:val="1"/>
-                <w:color w:val="548dd4"/>
                 <w:sz w:val="22"/>
                 <w:szCs w:val="22"/>
               </w:rPr>
@@ -2872,7 +2811,6 @@
             <w:r>
               <w:rPr>
                 <w:i w:val="1"/>
-                <w:color w:val="548dd4"/>
                 <w:sz w:val="22"/>
                 <w:szCs w:val="22"/>
                 <w:rtl w:val="0"/>
@@ -2886,7 +2824,6 @@
               <w:jc w:val="both"/>
               <w:rPr>
                 <w:i w:val="1"/>
-                <w:color w:val="548dd4"/>
                 <w:sz w:val="20"/>
                 <w:szCs w:val="20"/>
               </w:rPr>
@@ -2894,7 +2831,6 @@
             <w:r>
               <w:rPr>
                 <w:i w:val="1"/>
-                <w:color w:val="548dd4"/>
                 <w:sz w:val="20"/>
                 <w:szCs w:val="20"/>
                 <w:rtl w:val="0"/>
@@ -2910,7 +2846,6 @@
               <w:jc w:val="both"/>
               <w:rPr>
                 <w:i w:val="1"/>
-                <w:color w:val="548dd4"/>
                 <w:sz w:val="22"/>
                 <w:szCs w:val="22"/>
               </w:rPr>
@@ -2920,7 +2855,6 @@
             <w:r>
               <w:rPr>
                 <w:i w:val="1"/>
-                <w:color w:val="548dd4"/>
                 <w:sz w:val="22"/>
                 <w:szCs w:val="22"/>
                 <w:rtl w:val="0"/>
@@ -2938,7 +2872,6 @@
               <w:ind w:left="720" w:hanging="360"/>
               <w:rPr>
                 <w:i w:val="1"/>
-                <w:color w:val="548dd4"/>
                 <w:sz w:val="20"/>
                 <w:szCs w:val="20"/>
               </w:rPr>
@@ -2947,7 +2880,6 @@
               <w:rPr>
                 <w:b w:val="1"/>
                 <w:i w:val="1"/>
-                <w:color w:val="548dd4"/>
                 <w:rtl w:val="0"/>
               </w:rPr>
               <w:t xml:space="preserve">Jose Luis Alcántara:</w:t>
@@ -2955,7 +2887,6 @@
             <w:r>
               <w:rPr>
                 <w:i w:val="1"/>
-                <w:color w:val="548dd4"/>
                 <w:sz w:val="20"/>
                 <w:szCs w:val="20"/>
                 <w:rtl w:val="0"/>
@@ -2973,7 +2904,6 @@
               <w:ind w:left="720" w:hanging="360"/>
               <w:rPr>
                 <w:i w:val="1"/>
-                <w:color w:val="548dd4"/>
                 <w:sz w:val="20"/>
                 <w:szCs w:val="20"/>
               </w:rPr>
@@ -2982,7 +2912,6 @@
               <w:rPr>
                 <w:b w:val="1"/>
                 <w:i w:val="1"/>
-                <w:color w:val="548dd4"/>
                 <w:sz w:val="20"/>
                 <w:szCs w:val="20"/>
                 <w:rtl w:val="0"/>
@@ -2992,7 +2921,6 @@
             <w:r>
               <w:rPr>
                 <w:i w:val="1"/>
-                <w:color w:val="548dd4"/>
                 <w:sz w:val="20"/>
                 <w:szCs w:val="20"/>
                 <w:rtl w:val="0"/>
@@ -3011,7 +2939,6 @@
               <w:rPr>
                 <w:b w:val="1"/>
                 <w:i w:val="1"/>
-                <w:color w:val="548dd4"/>
                 <w:sz w:val="20"/>
                 <w:szCs w:val="20"/>
               </w:rPr>
@@ -3020,7 +2947,6 @@
               <w:rPr>
                 <w:b w:val="1"/>
                 <w:i w:val="1"/>
-                <w:color w:val="548dd4"/>
                 <w:sz w:val="20"/>
                 <w:szCs w:val="20"/>
                 <w:rtl w:val="0"/>
@@ -3030,7 +2956,6 @@
             <w:r>
               <w:rPr>
                 <w:i w:val="1"/>
-                <w:color w:val="548dd4"/>
                 <w:sz w:val="20"/>
                 <w:szCs w:val="20"/>
                 <w:rtl w:val="0"/>
@@ -3046,7 +2971,6 @@
               <w:jc w:val="both"/>
               <w:rPr>
                 <w:i w:val="1"/>
-                <w:color w:val="548dd4"/>
                 <w:sz w:val="22"/>
                 <w:szCs w:val="22"/>
               </w:rPr>
@@ -3056,7 +2980,6 @@
             <w:r>
               <w:rPr>
                 <w:i w:val="1"/>
-                <w:color w:val="548dd4"/>
                 <w:sz w:val="22"/>
                 <w:szCs w:val="22"/>
                 <w:rtl w:val="0"/>
@@ -3070,7 +2993,6 @@
               <w:jc w:val="both"/>
               <w:rPr>
                 <w:i w:val="1"/>
-                <w:color w:val="548dd4"/>
                 <w:sz w:val="20"/>
                 <w:szCs w:val="20"/>
               </w:rPr>
@@ -3078,7 +3000,6 @@
             <w:r>
               <w:rPr>
                 <w:i w:val="1"/>
-                <w:color w:val="548dd4"/>
                 <w:sz w:val="20"/>
                 <w:szCs w:val="20"/>
                 <w:rtl w:val="0"/>
@@ -3094,7 +3015,6 @@
               <w:jc w:val="both"/>
               <w:rPr>
                 <w:i w:val="1"/>
-                <w:color w:val="548dd4"/>
                 <w:sz w:val="22"/>
                 <w:szCs w:val="22"/>
               </w:rPr>
@@ -3104,7 +3024,6 @@
             <w:r>
               <w:rPr>
                 <w:i w:val="1"/>
-                <w:color w:val="548dd4"/>
                 <w:sz w:val="22"/>
                 <w:szCs w:val="22"/>
                 <w:rtl w:val="0"/>
@@ -3118,7 +3037,6 @@
               <w:jc w:val="both"/>
               <w:rPr>
                 <w:i w:val="1"/>
-                <w:color w:val="548dd4"/>
                 <w:sz w:val="20"/>
                 <w:szCs w:val="20"/>
               </w:rPr>
@@ -3126,7 +3044,6 @@
             <w:r>
               <w:rPr>
                 <w:i w:val="1"/>
-                <w:color w:val="548dd4"/>
                 <w:sz w:val="20"/>
                 <w:szCs w:val="20"/>
                 <w:rtl w:val="0"/>
@@ -3630,7 +3547,7 @@
       <w:tr>
         <w:trPr>
           <w:cantSplit w:val="0"/>
-          <w:trHeight w:val="362" w:hRule="atLeast"/>
+          <w:trHeight w:val="2284.8828124999995" w:hRule="atLeast"/>
           <w:tblHeader w:val="0"/>
         </w:trPr>
         <w:tc>
@@ -3672,6 +3589,14 @@
             </w:pPr>
             <w:r>
               <w:rPr>
+                <w:b w:val="1"/>
+                <w:color w:val="1f3864"/>
+                <w:rtl w:val="0"/>
+              </w:rPr>
+              <w:t xml:space="preserve">Avance</w:t>
+            </w:r>
+            <w:r>
+              <w:rPr>
                 <w:rtl w:val="0"/>
               </w:rPr>
             </w:r>
@@ -3716,34 +3641,38 @@
             </w:pPr>
             <w:r>
               <w:rPr>
-                <w:rtl w:val="0"/>
-              </w:rPr>
-            </w:r>
-          </w:p>
-        </w:tc>
-        <w:tc>
-          <w:tcPr/>
-          <w:p>
-            <w:pPr>
-              <w:jc w:val="both"/>
-              <w:rPr>
-                <w:rFonts w:ascii="Calibri" w:cs="Calibri" w:eastAsia="Calibri" w:hAnsi="Calibri"/>
-                <w:i w:val="1"/>
-                <w:color w:val="4472c4"/>
-                <w:sz w:val="18"/>
-                <w:szCs w:val="18"/>
-              </w:rPr>
-            </w:pPr>
-            <w:r>
-              <w:rPr>
-                <w:rFonts w:ascii="Calibri" w:cs="Calibri" w:eastAsia="Calibri" w:hAnsi="Calibri"/>
-                <w:i w:val="1"/>
-                <w:color w:val="4472c4"/>
-                <w:sz w:val="18"/>
-                <w:szCs w:val="18"/>
-                <w:rtl w:val="0"/>
-              </w:rPr>
-              <w:t xml:space="preserve">Describe las evidencias acordadas con tu docente, siempre teniendo en mente que estas deben dar cuenta del desarrollo de tu Proyecto APT.</w:t>
+                <w:b w:val="1"/>
+                <w:color w:val="1f3864"/>
+                <w:rtl w:val="0"/>
+              </w:rPr>
+              <w:t xml:space="preserve">Prototipo de la Aplicación</w:t>
+            </w:r>
+            <w:r>
+              <w:rPr>
+                <w:rtl w:val="0"/>
+              </w:rPr>
+            </w:r>
+          </w:p>
+        </w:tc>
+        <w:tc>
+          <w:tcPr/>
+          <w:p>
+            <w:pPr>
+              <w:jc w:val="both"/>
+              <w:rPr>
+                <w:b w:val="1"/>
+                <w:i w:val="1"/>
+                <w:color w:val="1d2763"/>
+              </w:rPr>
+            </w:pPr>
+            <w:r>
+              <w:rPr>
+                <w:b w:val="1"/>
+                <w:i w:val="1"/>
+                <w:color w:val="1d2763"/>
+                <w:rtl w:val="0"/>
+              </w:rPr>
+              <w:t xml:space="preserve">Se desarrollará un prototipo funcional que incluirá las principales características de la plataforma, como la interfaz de usuario y funcionalidad.</w:t>
             </w:r>
           </w:p>
         </w:tc>
@@ -3786,6 +3715,14 @@
             </w:pPr>
             <w:r>
               <w:rPr>
+                <w:b w:val="1"/>
+                <w:color w:val="1f3864"/>
+                <w:rtl w:val="0"/>
+              </w:rPr>
+              <w:t xml:space="preserve">El prototipo permitirá validar la funcionalidad inicial y recolectar retroalimentación del equipo y usuarios sobre posibles mejoras antes del desarrollo completo.</w:t>
+            </w:r>
+            <w:r>
+              <w:rPr>
                 <w:rtl w:val="0"/>
               </w:rPr>
             </w:r>
@@ -3798,6 +3735,45 @@
           <w:trHeight w:val="362" w:hRule="atLeast"/>
           <w:tblHeader w:val="0"/>
         </w:trPr>
+        <w:tc>
+          <w:tcPr/>
+          <w:p>
+            <w:pPr>
+              <w:tabs>
+                <w:tab w:val="center" w:leader="none" w:pos="4419"/>
+                <w:tab w:val="right" w:leader="none" w:pos="8838"/>
+              </w:tabs>
+              <w:spacing w:after="0" w:line="240" w:lineRule="auto"/>
+              <w:jc w:val="both"/>
+              <w:rPr>
+                <w:rFonts w:ascii="Calibri" w:cs="Calibri" w:eastAsia="Calibri" w:hAnsi="Calibri"/>
+                <w:b w:val="1"/>
+                <w:i w:val="0"/>
+                <w:smallCaps w:val="0"/>
+                <w:strike w:val="0"/>
+                <w:color w:val="1f3864"/>
+                <w:sz w:val="22"/>
+                <w:szCs w:val="22"/>
+                <w:u w:val="none"/>
+                <w:shd w:fill="auto" w:val="clear"/>
+                <w:vertAlign w:val="baseline"/>
+              </w:rPr>
+            </w:pPr>
+            <w:r>
+              <w:rPr>
+                <w:b w:val="1"/>
+                <w:color w:val="1f3864"/>
+                <w:rtl w:val="0"/>
+              </w:rPr>
+              <w:t xml:space="preserve">Avance</w:t>
+            </w:r>
+            <w:r>
+              <w:rPr>
+                <w:rtl w:val="0"/>
+              </w:rPr>
+            </w:r>
+          </w:p>
+        </w:tc>
         <w:tc>
           <w:tcPr/>
           <w:p>
@@ -3837,6 +3813,14 @@
             </w:pPr>
             <w:r>
               <w:rPr>
+                <w:b w:val="1"/>
+                <w:color w:val="1f3864"/>
+                <w:rtl w:val="0"/>
+              </w:rPr>
+              <w:t xml:space="preserve">Diagrama de arquitectura</w:t>
+            </w:r>
+            <w:r>
+              <w:rPr>
                 <w:rtl w:val="0"/>
               </w:rPr>
             </w:r>
@@ -3881,6 +3865,14 @@
             </w:pPr>
             <w:r>
               <w:rPr>
+                <w:b w:val="1"/>
+                <w:color w:val="1f3864"/>
+                <w:rtl w:val="0"/>
+              </w:rPr>
+              <w:t xml:space="preserve">Entrega del diagrama de arquitectura del sistema, mostrando cómo se conectan los distintos componentes, incluyendo frontend, backend y servicios externos (como Firebase).</w:t>
+            </w:r>
+            <w:r>
+              <w:rPr>
                 <w:rtl w:val="0"/>
               </w:rPr>
             </w:r>
@@ -3925,6 +3917,52 @@
             </w:pPr>
             <w:r>
               <w:rPr>
+                <w:b w:val="1"/>
+                <w:color w:val="1f3864"/>
+                <w:rtl w:val="0"/>
+              </w:rPr>
+              <w:t xml:space="preserve">Asegura que el equipo y el docente tengan una comprensión clara de cómo estarán conectadas las diferentes partes del sistema y qué tecnologías se utilizarán, además de prever posibles cuellos de botella o problemas técnicos.</w:t>
+            </w:r>
+            <w:r>
+              <w:rPr>
+                <w:rtl w:val="0"/>
+              </w:rPr>
+            </w:r>
+          </w:p>
+        </w:tc>
+      </w:tr>
+      <w:tr>
+        <w:trPr>
+          <w:cantSplit w:val="0"/>
+          <w:trHeight w:val="362" w:hRule="atLeast"/>
+          <w:tblHeader w:val="0"/>
+        </w:trPr>
+        <w:tc>
+          <w:tcPr/>
+          <w:p>
+            <w:pPr>
+              <w:tabs>
+                <w:tab w:val="center" w:leader="none" w:pos="4419"/>
+                <w:tab w:val="right" w:leader="none" w:pos="8838"/>
+              </w:tabs>
+              <w:spacing w:after="0" w:line="240" w:lineRule="auto"/>
+              <w:jc w:val="both"/>
+              <w:rPr>
+                <w:rFonts w:ascii="Calibri" w:cs="Calibri" w:eastAsia="Calibri" w:hAnsi="Calibri"/>
+                <w:b w:val="1"/>
+                <w:i w:val="0"/>
+                <w:smallCaps w:val="0"/>
+                <w:strike w:val="0"/>
+                <w:color w:val="1f3864"/>
+                <w:sz w:val="22"/>
+                <w:szCs w:val="22"/>
+                <w:u w:val="none"/>
+                <w:shd w:fill="auto" w:val="clear"/>
+                <w:vertAlign w:val="baseline"/>
+              </w:rPr>
+            </w:pPr>
+            <w:r>
+              <w:rPr>
                 <w:rtl w:val="0"/>
               </w:rPr>
             </w:r>
@@ -3974,13 +4012,6 @@
             </w:r>
           </w:p>
         </w:tc>
-      </w:tr>
-      <w:tr>
-        <w:trPr>
-          <w:cantSplit w:val="0"/>
-          <w:trHeight w:val="362" w:hRule="atLeast"/>
-          <w:tblHeader w:val="0"/>
-        </w:trPr>
         <w:tc>
           <w:tcPr/>
           <w:p>
@@ -4069,6 +4100,44 @@
             </w:r>
           </w:p>
         </w:tc>
+      </w:tr>
+      <w:tr>
+        <w:trPr>
+          <w:cantSplit w:val="0"/>
+          <w:trHeight w:val="362" w:hRule="atLeast"/>
+          <w:tblHeader w:val="0"/>
+        </w:trPr>
+        <w:tc>
+          <w:tcPr/>
+          <w:p>
+            <w:pPr>
+              <w:tabs>
+                <w:tab w:val="center" w:leader="none" w:pos="4419"/>
+                <w:tab w:val="right" w:leader="none" w:pos="8838"/>
+              </w:tabs>
+              <w:spacing w:after="0" w:line="240" w:lineRule="auto"/>
+              <w:jc w:val="both"/>
+              <w:rPr>
+                <w:rFonts w:ascii="Calibri" w:cs="Calibri" w:eastAsia="Calibri" w:hAnsi="Calibri"/>
+                <w:b w:val="1"/>
+                <w:i w:val="0"/>
+                <w:smallCaps w:val="0"/>
+                <w:strike w:val="0"/>
+                <w:color w:val="1f3864"/>
+                <w:sz w:val="22"/>
+                <w:szCs w:val="22"/>
+                <w:u w:val="none"/>
+                <w:shd w:fill="auto" w:val="clear"/>
+                <w:vertAlign w:val="baseline"/>
+              </w:rPr>
+            </w:pPr>
+            <w:r>
+              <w:rPr>
+                <w:rtl w:val="0"/>
+              </w:rPr>
+            </w:r>
+          </w:p>
+        </w:tc>
         <w:tc>
           <w:tcPr/>
           <w:p>
@@ -4157,13 +4226,6 @@
             </w:r>
           </w:p>
         </w:tc>
-      </w:tr>
-      <w:tr>
-        <w:trPr>
-          <w:cantSplit w:val="0"/>
-          <w:trHeight w:val="362" w:hRule="atLeast"/>
-          <w:tblHeader w:val="0"/>
-        </w:trPr>
         <w:tc>
           <w:tcPr/>
           <w:p>
@@ -4208,140 +4270,152 @@
             </w:r>
           </w:p>
         </w:tc>
-        <w:tc>
-          <w:tcPr/>
-          <w:p>
-            <w:pPr>
-              <w:keepNext w:val="0"/>
-              <w:keepLines w:val="0"/>
-              <w:pageBreakBefore w:val="0"/>
-              <w:widowControl w:val="1"/>
-              <w:pBdr>
-                <w:top w:space="0" w:sz="0" w:val="nil"/>
-                <w:left w:space="0" w:sz="0" w:val="nil"/>
-                <w:bottom w:space="0" w:sz="0" w:val="nil"/>
-                <w:right w:space="0" w:sz="0" w:val="nil"/>
-                <w:between w:space="0" w:sz="0" w:val="nil"/>
-              </w:pBdr>
-              <w:shd w:fill="auto" w:val="clear"/>
-              <w:tabs>
-                <w:tab w:val="center" w:leader="none" w:pos="4419"/>
-                <w:tab w:val="right" w:leader="none" w:pos="8838"/>
-              </w:tabs>
-              <w:spacing w:after="0" w:before="0" w:line="240" w:lineRule="auto"/>
-              <w:ind w:left="0" w:right="0" w:firstLine="0"/>
-              <w:jc w:val="both"/>
-              <w:rPr>
-                <w:rFonts w:ascii="Calibri" w:cs="Calibri" w:eastAsia="Calibri" w:hAnsi="Calibri"/>
-                <w:b w:val="1"/>
-                <w:i w:val="0"/>
-                <w:smallCaps w:val="0"/>
-                <w:strike w:val="0"/>
-                <w:color w:val="1f3864"/>
-                <w:sz w:val="22"/>
-                <w:szCs w:val="22"/>
-                <w:u w:val="none"/>
-                <w:shd w:fill="auto" w:val="clear"/>
-                <w:vertAlign w:val="baseline"/>
-              </w:rPr>
-            </w:pPr>
-            <w:r>
-              <w:rPr>
-                <w:rtl w:val="0"/>
-              </w:rPr>
-            </w:r>
-          </w:p>
-        </w:tc>
-        <w:tc>
-          <w:tcPr/>
-          <w:p>
-            <w:pPr>
-              <w:keepNext w:val="0"/>
-              <w:keepLines w:val="0"/>
-              <w:pageBreakBefore w:val="0"/>
-              <w:widowControl w:val="1"/>
-              <w:pBdr>
-                <w:top w:space="0" w:sz="0" w:val="nil"/>
-                <w:left w:space="0" w:sz="0" w:val="nil"/>
-                <w:bottom w:space="0" w:sz="0" w:val="nil"/>
-                <w:right w:space="0" w:sz="0" w:val="nil"/>
-                <w:between w:space="0" w:sz="0" w:val="nil"/>
-              </w:pBdr>
-              <w:shd w:fill="auto" w:val="clear"/>
-              <w:tabs>
-                <w:tab w:val="center" w:leader="none" w:pos="4419"/>
-                <w:tab w:val="right" w:leader="none" w:pos="8838"/>
-              </w:tabs>
-              <w:spacing w:after="0" w:before="0" w:line="240" w:lineRule="auto"/>
-              <w:ind w:left="0" w:right="0" w:firstLine="0"/>
-              <w:jc w:val="both"/>
-              <w:rPr>
-                <w:rFonts w:ascii="Calibri" w:cs="Calibri" w:eastAsia="Calibri" w:hAnsi="Calibri"/>
-                <w:b w:val="1"/>
-                <w:i w:val="0"/>
-                <w:smallCaps w:val="0"/>
-                <w:strike w:val="0"/>
-                <w:color w:val="1f3864"/>
-                <w:sz w:val="22"/>
-                <w:szCs w:val="22"/>
-                <w:u w:val="none"/>
-                <w:shd w:fill="auto" w:val="clear"/>
-                <w:vertAlign w:val="baseline"/>
-              </w:rPr>
-            </w:pPr>
-            <w:r>
-              <w:rPr>
-                <w:rtl w:val="0"/>
-              </w:rPr>
-            </w:r>
-          </w:p>
-        </w:tc>
-        <w:tc>
-          <w:tcPr/>
-          <w:p>
-            <w:pPr>
-              <w:keepNext w:val="0"/>
-              <w:keepLines w:val="0"/>
-              <w:pageBreakBefore w:val="0"/>
-              <w:widowControl w:val="1"/>
-              <w:pBdr>
-                <w:top w:space="0" w:sz="0" w:val="nil"/>
-                <w:left w:space="0" w:sz="0" w:val="nil"/>
-                <w:bottom w:space="0" w:sz="0" w:val="nil"/>
-                <w:right w:space="0" w:sz="0" w:val="nil"/>
-                <w:between w:space="0" w:sz="0" w:val="nil"/>
-              </w:pBdr>
-              <w:shd w:fill="auto" w:val="clear"/>
-              <w:tabs>
-                <w:tab w:val="center" w:leader="none" w:pos="4419"/>
-                <w:tab w:val="right" w:leader="none" w:pos="8838"/>
-              </w:tabs>
-              <w:spacing w:after="0" w:before="0" w:line="240" w:lineRule="auto"/>
-              <w:ind w:left="0" w:right="0" w:firstLine="0"/>
-              <w:jc w:val="both"/>
-              <w:rPr>
-                <w:rFonts w:ascii="Calibri" w:cs="Calibri" w:eastAsia="Calibri" w:hAnsi="Calibri"/>
-                <w:b w:val="1"/>
-                <w:i w:val="0"/>
-                <w:smallCaps w:val="0"/>
-                <w:strike w:val="0"/>
-                <w:color w:val="1f3864"/>
-                <w:sz w:val="22"/>
-                <w:szCs w:val="22"/>
-                <w:u w:val="none"/>
-                <w:shd w:fill="auto" w:val="clear"/>
-                <w:vertAlign w:val="baseline"/>
-              </w:rPr>
-            </w:pPr>
-            <w:r>
-              <w:rPr>
-                <w:rtl w:val="0"/>
-              </w:rPr>
-            </w:r>
-          </w:p>
-        </w:tc>
       </w:tr>
     </w:tbl>
+    <w:p>
+      <w:pPr>
+        <w:spacing w:after="0" w:line="360" w:lineRule="auto"/>
+        <w:jc w:val="both"/>
+        <w:rPr>
+          <w:b w:val="1"/>
+          <w:sz w:val="24"/>
+          <w:szCs w:val="24"/>
+        </w:rPr>
+      </w:pPr>
+      <w:r>
+        <w:rPr>
+          <w:rtl w:val="0"/>
+        </w:rPr>
+      </w:r>
+    </w:p>
+    <w:p>
+      <w:pPr>
+        <w:spacing w:after="0" w:line="360" w:lineRule="auto"/>
+        <w:jc w:val="both"/>
+        <w:rPr>
+          <w:b w:val="1"/>
+          <w:sz w:val="24"/>
+          <w:szCs w:val="24"/>
+        </w:rPr>
+      </w:pPr>
+      <w:r>
+        <w:rPr>
+          <w:rtl w:val="0"/>
+        </w:rPr>
+      </w:r>
+    </w:p>
+    <w:p>
+      <w:pPr>
+        <w:spacing w:after="0" w:line="360" w:lineRule="auto"/>
+        <w:jc w:val="both"/>
+        <w:rPr>
+          <w:b w:val="1"/>
+          <w:sz w:val="24"/>
+          <w:szCs w:val="24"/>
+        </w:rPr>
+      </w:pPr>
+      <w:r>
+        <w:rPr>
+          <w:rtl w:val="0"/>
+        </w:rPr>
+      </w:r>
+    </w:p>
+    <w:p>
+      <w:pPr>
+        <w:spacing w:after="0" w:line="360" w:lineRule="auto"/>
+        <w:jc w:val="both"/>
+        <w:rPr>
+          <w:b w:val="1"/>
+          <w:sz w:val="24"/>
+          <w:szCs w:val="24"/>
+        </w:rPr>
+      </w:pPr>
+      <w:r>
+        <w:rPr>
+          <w:rtl w:val="0"/>
+        </w:rPr>
+      </w:r>
+    </w:p>
+    <w:p>
+      <w:pPr>
+        <w:spacing w:after="0" w:line="360" w:lineRule="auto"/>
+        <w:jc w:val="both"/>
+        <w:rPr>
+          <w:b w:val="1"/>
+          <w:sz w:val="24"/>
+          <w:szCs w:val="24"/>
+        </w:rPr>
+      </w:pPr>
+      <w:r>
+        <w:rPr>
+          <w:rtl w:val="0"/>
+        </w:rPr>
+      </w:r>
+    </w:p>
+    <w:p>
+      <w:pPr>
+        <w:spacing w:after="0" w:line="360" w:lineRule="auto"/>
+        <w:jc w:val="both"/>
+        <w:rPr>
+          <w:b w:val="1"/>
+          <w:sz w:val="24"/>
+          <w:szCs w:val="24"/>
+        </w:rPr>
+      </w:pPr>
+      <w:r>
+        <w:rPr>
+          <w:rtl w:val="0"/>
+        </w:rPr>
+      </w:r>
+    </w:p>
+    <w:p>
+      <w:pPr>
+        <w:spacing w:after="0" w:line="360" w:lineRule="auto"/>
+        <w:jc w:val="both"/>
+        <w:rPr>
+          <w:b w:val="1"/>
+          <w:sz w:val="24"/>
+          <w:szCs w:val="24"/>
+        </w:rPr>
+      </w:pPr>
+      <w:r>
+        <w:rPr>
+          <w:rtl w:val="0"/>
+        </w:rPr>
+      </w:r>
+    </w:p>
+    <w:p>
+      <w:pPr>
+        <w:spacing w:after="0" w:line="360" w:lineRule="auto"/>
+        <w:jc w:val="both"/>
+        <w:rPr>
+          <w:b w:val="1"/>
+          <w:sz w:val="24"/>
+          <w:szCs w:val="24"/>
+        </w:rPr>
+      </w:pPr>
+      <w:r>
+        <w:rPr>
+          <w:rtl w:val="0"/>
+        </w:rPr>
+      </w:r>
+    </w:p>
+    <w:p>
+      <w:pPr>
+        <w:spacing w:after="0" w:line="360" w:lineRule="auto"/>
+        <w:jc w:val="both"/>
+        <w:rPr>
+          <w:b w:val="1"/>
+          <w:sz w:val="24"/>
+          <w:szCs w:val="24"/>
+        </w:rPr>
+      </w:pPr>
+      <w:r>
+        <w:rPr>
+          <w:rtl w:val="0"/>
+        </w:rPr>
+      </w:r>
+    </w:p>
     <w:p>
       <w:pPr>
         <w:spacing w:after="0" w:line="360" w:lineRule="auto"/>
@@ -4501,7 +4575,7 @@
     <w:tbl>
       <w:tblPr>
         <w:tblStyle w:val="Table14"/>
-        <w:tblW w:w="11061.0" w:type="dxa"/>
+        <w:tblW w:w="11025.0" w:type="dxa"/>
         <w:jc w:val="center"/>
         <w:tblBorders>
           <w:top w:color="bfbfbf" w:space="0" w:sz="4" w:val="single"/>
@@ -4515,22 +4589,22 @@
         <w:tblLook w:val="0400"/>
       </w:tblPr>
       <w:tblGrid>
-        <w:gridCol w:w="1580"/>
-        <w:gridCol w:w="1580"/>
-        <w:gridCol w:w="1580"/>
-        <w:gridCol w:w="1580"/>
-        <w:gridCol w:w="1580"/>
-        <w:gridCol w:w="1580"/>
-        <w:gridCol w:w="1581"/>
+        <w:gridCol w:w="1575"/>
+        <w:gridCol w:w="1575"/>
+        <w:gridCol w:w="1575"/>
+        <w:gridCol w:w="1575"/>
+        <w:gridCol w:w="1575"/>
+        <w:gridCol w:w="1635"/>
+        <w:gridCol w:w="1515"/>
         <w:tblGridChange w:id="0">
           <w:tblGrid>
-            <w:gridCol w:w="1580"/>
-            <w:gridCol w:w="1580"/>
-            <w:gridCol w:w="1580"/>
-            <w:gridCol w:w="1580"/>
-            <w:gridCol w:w="1580"/>
-            <w:gridCol w:w="1580"/>
-            <w:gridCol w:w="1581"/>
+            <w:gridCol w:w="1575"/>
+            <w:gridCol w:w="1575"/>
+            <w:gridCol w:w="1575"/>
+            <w:gridCol w:w="1575"/>
+            <w:gridCol w:w="1575"/>
+            <w:gridCol w:w="1635"/>
+            <w:gridCol w:w="1515"/>
           </w:tblGrid>
         </w:tblGridChange>
       </w:tblGrid>
@@ -4777,18 +4851,12 @@
               <w:rPr>
                 <w:rFonts w:ascii="Calibri" w:cs="Calibri" w:eastAsia="Calibri" w:hAnsi="Calibri"/>
                 <w:i w:val="1"/>
-                <w:color w:val="548dd4"/>
-                <w:sz w:val="18"/>
-                <w:szCs w:val="18"/>
-              </w:rPr>
-            </w:pPr>
-            <w:r>
-              <w:rPr>
-                <w:rFonts w:ascii="Calibri" w:cs="Calibri" w:eastAsia="Calibri" w:hAnsi="Calibri"/>
-                <w:i w:val="1"/>
-                <w:color w:val="548dd4"/>
-                <w:sz w:val="18"/>
-                <w:szCs w:val="18"/>
+              </w:rPr>
+            </w:pPr>
+            <w:r>
+              <w:rPr>
+                <w:rFonts w:ascii="Calibri" w:cs="Calibri" w:eastAsia="Calibri" w:hAnsi="Calibri"/>
+                <w:i w:val="1"/>
                 <w:rtl w:val="0"/>
               </w:rPr>
               <w:t xml:space="preserve">Nombra las competencias o unidades de competencias que se relacionan con las diferentes actividades requeridas para el desarrollo de la actividad.</w:t>
@@ -4802,17 +4870,12 @@
               <w:jc w:val="both"/>
               <w:rPr>
                 <w:b w:val="1"/>
-                <w:sz w:val="18"/>
-                <w:szCs w:val="18"/>
-              </w:rPr>
-            </w:pPr>
-            <w:r>
-              <w:rPr>
-                <w:rFonts w:ascii="Calibri" w:cs="Calibri" w:eastAsia="Calibri" w:hAnsi="Calibri"/>
-                <w:i w:val="1"/>
-                <w:color w:val="548dd4"/>
-                <w:sz w:val="18"/>
-                <w:szCs w:val="18"/>
+              </w:rPr>
+            </w:pPr>
+            <w:r>
+              <w:rPr>
+                <w:rFonts w:ascii="Calibri" w:cs="Calibri" w:eastAsia="Calibri" w:hAnsi="Calibri"/>
+                <w:i w:val="1"/>
                 <w:rtl w:val="0"/>
               </w:rPr>
               <w:t xml:space="preserve">Señale el nombre de la tarea o actividad.</w:t>
@@ -4831,17 +4894,12 @@
               <w:jc w:val="both"/>
               <w:rPr>
                 <w:b w:val="1"/>
-                <w:sz w:val="18"/>
-                <w:szCs w:val="18"/>
-              </w:rPr>
-            </w:pPr>
-            <w:r>
-              <w:rPr>
-                <w:rFonts w:ascii="Calibri" w:cs="Calibri" w:eastAsia="Calibri" w:hAnsi="Calibri"/>
-                <w:i w:val="1"/>
-                <w:color w:val="548dd4"/>
-                <w:sz w:val="18"/>
-                <w:szCs w:val="18"/>
+              </w:rPr>
+            </w:pPr>
+            <w:r>
+              <w:rPr>
+                <w:rFonts w:ascii="Calibri" w:cs="Calibri" w:eastAsia="Calibri" w:hAnsi="Calibri"/>
+                <w:i w:val="1"/>
                 <w:rtl w:val="0"/>
               </w:rPr>
               <w:t xml:space="preserve">Describe la tarea o actividad.</w:t>
@@ -4861,18 +4919,12 @@
               <w:rPr>
                 <w:rFonts w:ascii="Calibri" w:cs="Calibri" w:eastAsia="Calibri" w:hAnsi="Calibri"/>
                 <w:i w:val="1"/>
-                <w:color w:val="548dd4"/>
-                <w:sz w:val="18"/>
-                <w:szCs w:val="18"/>
-              </w:rPr>
-            </w:pPr>
-            <w:r>
-              <w:rPr>
-                <w:rFonts w:ascii="Calibri" w:cs="Calibri" w:eastAsia="Calibri" w:hAnsi="Calibri"/>
-                <w:i w:val="1"/>
-                <w:color w:val="548dd4"/>
-                <w:sz w:val="18"/>
-                <w:szCs w:val="18"/>
+              </w:rPr>
+            </w:pPr>
+            <w:r>
+              <w:rPr>
+                <w:rFonts w:ascii="Calibri" w:cs="Calibri" w:eastAsia="Calibri" w:hAnsi="Calibri"/>
+                <w:i w:val="1"/>
                 <w:rtl w:val="0"/>
               </w:rPr>
               <w:t xml:space="preserve">Nombra los recursos necesarios para llevar a cabo las actividades definidas.</w:t>
@@ -4891,18 +4943,12 @@
               <w:rPr>
                 <w:rFonts w:ascii="Calibri" w:cs="Calibri" w:eastAsia="Calibri" w:hAnsi="Calibri"/>
                 <w:i w:val="1"/>
-                <w:color w:val="548dd4"/>
-                <w:sz w:val="18"/>
-                <w:szCs w:val="18"/>
-              </w:rPr>
-            </w:pPr>
-            <w:r>
-              <w:rPr>
-                <w:rFonts w:ascii="Calibri" w:cs="Calibri" w:eastAsia="Calibri" w:hAnsi="Calibri"/>
-                <w:i w:val="1"/>
-                <w:color w:val="548dd4"/>
-                <w:sz w:val="18"/>
-                <w:szCs w:val="18"/>
+              </w:rPr>
+            </w:pPr>
+            <w:r>
+              <w:rPr>
+                <w:rFonts w:ascii="Calibri" w:cs="Calibri" w:eastAsia="Calibri" w:hAnsi="Calibri"/>
+                <w:i w:val="1"/>
                 <w:rtl w:val="0"/>
               </w:rPr>
               <w:t xml:space="preserve">Escribe la duración de actividades o tarea.</w:t>
@@ -4914,9 +4960,6 @@
               <w:rPr>
                 <w:rFonts w:ascii="Calibri" w:cs="Calibri" w:eastAsia="Calibri" w:hAnsi="Calibri"/>
                 <w:i w:val="1"/>
-                <w:color w:val="548dd4"/>
-                <w:sz w:val="18"/>
-                <w:szCs w:val="18"/>
               </w:rPr>
             </w:pPr>
             <w:r>
@@ -4938,17 +4981,12 @@
               <w:jc w:val="both"/>
               <w:rPr>
                 <w:b w:val="1"/>
-                <w:sz w:val="18"/>
-                <w:szCs w:val="18"/>
-              </w:rPr>
-            </w:pPr>
-            <w:r>
-              <w:rPr>
-                <w:rFonts w:ascii="Calibri" w:cs="Calibri" w:eastAsia="Calibri" w:hAnsi="Calibri"/>
-                <w:i w:val="1"/>
-                <w:color w:val="548dd4"/>
-                <w:sz w:val="18"/>
-                <w:szCs w:val="18"/>
+              </w:rPr>
+            </w:pPr>
+            <w:r>
+              <w:rPr>
+                <w:rFonts w:ascii="Calibri" w:cs="Calibri" w:eastAsia="Calibri" w:hAnsi="Calibri"/>
+                <w:i w:val="1"/>
                 <w:rtl w:val="0"/>
               </w:rPr>
               <w:t xml:space="preserve">Escribe el nombre del integrante del equipo responsable de la actividad y tareas asociadas.</w:t>
@@ -4967,17 +5005,12 @@
               <w:jc w:val="both"/>
               <w:rPr>
                 <w:b w:val="1"/>
-                <w:sz w:val="18"/>
-                <w:szCs w:val="18"/>
-              </w:rPr>
-            </w:pPr>
-            <w:r>
-              <w:rPr>
-                <w:rFonts w:ascii="Calibri" w:cs="Calibri" w:eastAsia="Calibri" w:hAnsi="Calibri"/>
-                <w:i w:val="1"/>
-                <w:color w:val="548dd4"/>
-                <w:sz w:val="18"/>
-                <w:szCs w:val="18"/>
+              </w:rPr>
+            </w:pPr>
+            <w:r>
+              <w:rPr>
+                <w:rFonts w:ascii="Calibri" w:cs="Calibri" w:eastAsia="Calibri" w:hAnsi="Calibri"/>
+                <w:i w:val="1"/>
                 <w:rtl w:val="0"/>
               </w:rPr>
               <w:t xml:space="preserve">Escribe las dificultades o facilitadores que se podrían presentar durante la ejecución de cada una de las actividades propuestas para llevar a cabo el plan de trabajo.</w:t>
@@ -5003,75 +5036,73 @@
               <w:rPr>
                 <w:rFonts w:ascii="Calibri" w:cs="Calibri" w:eastAsia="Calibri" w:hAnsi="Calibri"/>
                 <w:i w:val="1"/>
-                <w:color w:val="548dd4"/>
-                <w:sz w:val="18"/>
-                <w:szCs w:val="18"/>
-              </w:rPr>
-            </w:pPr>
-            <w:r>
-              <w:rPr>
-                <w:rtl w:val="0"/>
-              </w:rPr>
-            </w:r>
-          </w:p>
-        </w:tc>
-        <w:tc>
-          <w:tcPr/>
-          <w:p>
-            <w:pPr>
-              <w:jc w:val="both"/>
-              <w:rPr>
-                <w:rFonts w:ascii="Calibri" w:cs="Calibri" w:eastAsia="Calibri" w:hAnsi="Calibri"/>
-                <w:i w:val="1"/>
-                <w:color w:val="548dd4"/>
-                <w:sz w:val="18"/>
-                <w:szCs w:val="18"/>
-              </w:rPr>
-            </w:pPr>
-            <w:r>
-              <w:rPr>
-                <w:rtl w:val="0"/>
-              </w:rPr>
-            </w:r>
-          </w:p>
-        </w:tc>
-        <w:tc>
-          <w:tcPr/>
-          <w:p>
-            <w:pPr>
-              <w:jc w:val="both"/>
-              <w:rPr>
-                <w:rFonts w:ascii="Calibri" w:cs="Calibri" w:eastAsia="Calibri" w:hAnsi="Calibri"/>
-                <w:i w:val="1"/>
-                <w:color w:val="548dd4"/>
-                <w:sz w:val="18"/>
-                <w:szCs w:val="18"/>
-              </w:rPr>
-            </w:pPr>
-            <w:r>
-              <w:rPr>
-                <w:rtl w:val="0"/>
-              </w:rPr>
-            </w:r>
-          </w:p>
-        </w:tc>
-        <w:tc>
-          <w:tcPr/>
-          <w:p>
-            <w:pPr>
-              <w:jc w:val="both"/>
-              <w:rPr>
-                <w:rFonts w:ascii="Calibri" w:cs="Calibri" w:eastAsia="Calibri" w:hAnsi="Calibri"/>
-                <w:i w:val="1"/>
-                <w:color w:val="548dd4"/>
-                <w:sz w:val="18"/>
-                <w:szCs w:val="18"/>
-              </w:rPr>
-            </w:pPr>
-            <w:r>
-              <w:rPr>
-                <w:rtl w:val="0"/>
-              </w:rPr>
+              </w:rPr>
+            </w:pPr>
+            <w:r>
+              <w:rPr>
+                <w:i w:val="1"/>
+                <w:rtl w:val="0"/>
+              </w:rPr>
+              <w:t xml:space="preserve">Diseño de interfaces y experiencia de usuario</w:t>
+            </w:r>
+            <w:r>
+              <w:rPr>
+                <w:rtl w:val="0"/>
+              </w:rPr>
+            </w:r>
+          </w:p>
+        </w:tc>
+        <w:tc>
+          <w:tcPr/>
+          <w:p>
+            <w:pPr>
+              <w:jc w:val="both"/>
+              <w:rPr>
+                <w:i w:val="1"/>
+              </w:rPr>
+            </w:pPr>
+            <w:r>
+              <w:rPr>
+                <w:i w:val="1"/>
+                <w:rtl w:val="0"/>
+              </w:rPr>
+              <w:t xml:space="preserve">Diseño de la Interfaz de Usuario (UI)</w:t>
+            </w:r>
+          </w:p>
+        </w:tc>
+        <w:tc>
+          <w:tcPr/>
+          <w:p>
+            <w:pPr>
+              <w:jc w:val="both"/>
+              <w:rPr>
+                <w:i w:val="1"/>
+              </w:rPr>
+            </w:pPr>
+            <w:r>
+              <w:rPr>
+                <w:i w:val="1"/>
+                <w:rtl w:val="0"/>
+              </w:rPr>
+              <w:t xml:space="preserve">Creación de las pantallas principales de la aplicación, priorizando la usabilidad y una experiencia de usuario fluida.</w:t>
+            </w:r>
+          </w:p>
+        </w:tc>
+        <w:tc>
+          <w:tcPr/>
+          <w:p>
+            <w:pPr>
+              <w:jc w:val="both"/>
+              <w:rPr>
+                <w:i w:val="1"/>
+              </w:rPr>
+            </w:pPr>
+            <w:r>
+              <w:rPr>
+                <w:i w:val="1"/>
+                <w:rtl w:val="0"/>
+              </w:rPr>
+              <w:t xml:space="preserve">Figma</w:t>
             </w:r>
           </w:p>
         </w:tc>
@@ -5085,17 +5116,15 @@
             <w:pPr>
               <w:jc w:val="both"/>
               <w:rPr>
-                <w:rFonts w:ascii="Calibri" w:cs="Calibri" w:eastAsia="Calibri" w:hAnsi="Calibri"/>
-                <w:i w:val="1"/>
-                <w:color w:val="548dd4"/>
-                <w:sz w:val="18"/>
-                <w:szCs w:val="18"/>
-              </w:rPr>
-            </w:pPr>
-            <w:r>
-              <w:rPr>
-                <w:rtl w:val="0"/>
-              </w:rPr>
+                <w:i w:val="1"/>
+              </w:rPr>
+            </w:pPr>
+            <w:r>
+              <w:rPr>
+                <w:i w:val="1"/>
+                <w:rtl w:val="0"/>
+              </w:rPr>
+              <w:t xml:space="preserve">3 días</w:t>
             </w:r>
           </w:p>
         </w:tc>
@@ -5110,31 +5139,25 @@
             <w:pPr>
               <w:jc w:val="both"/>
               <w:rPr>
-                <w:rFonts w:ascii="Calibri" w:cs="Calibri" w:eastAsia="Calibri" w:hAnsi="Calibri"/>
-                <w:i w:val="1"/>
-                <w:color w:val="548dd4"/>
-                <w:sz w:val="18"/>
-                <w:szCs w:val="18"/>
-              </w:rPr>
-            </w:pPr>
-            <w:r>
-              <w:rPr>
-                <w:rtl w:val="0"/>
-              </w:rPr>
-            </w:r>
-          </w:p>
-        </w:tc>
-        <w:tc>
-          <w:tcPr/>
-          <w:p>
-            <w:pPr>
-              <w:jc w:val="both"/>
-              <w:rPr>
-                <w:rFonts w:ascii="Calibri" w:cs="Calibri" w:eastAsia="Calibri" w:hAnsi="Calibri"/>
-                <w:i w:val="1"/>
-                <w:color w:val="548dd4"/>
-                <w:sz w:val="18"/>
-                <w:szCs w:val="18"/>
+                <w:i w:val="1"/>
+              </w:rPr>
+            </w:pPr>
+            <w:r>
+              <w:rPr>
+                <w:i w:val="1"/>
+                <w:rtl w:val="0"/>
+              </w:rPr>
+              <w:t xml:space="preserve">Jostin Olivera</w:t>
+            </w:r>
+          </w:p>
+        </w:tc>
+        <w:tc>
+          <w:tcPr/>
+          <w:p>
+            <w:pPr>
+              <w:jc w:val="both"/>
+              <w:rPr>
+                <w:i w:val="1"/>
               </w:rPr>
             </w:pPr>
             <w:r>
@@ -5148,6 +5171,7 @@
       <w:tr>
         <w:trPr>
           <w:cantSplit w:val="0"/>
+          <w:trHeight w:val="337.12158203125" w:hRule="atLeast"/>
           <w:tblHeader w:val="0"/>
         </w:trPr>
         <w:tc>
@@ -5158,71 +5182,87 @@
               <w:rPr>
                 <w:rFonts w:ascii="Calibri" w:cs="Calibri" w:eastAsia="Calibri" w:hAnsi="Calibri"/>
                 <w:i w:val="1"/>
-                <w:color w:val="548dd4"/>
-                <w:sz w:val="18"/>
-                <w:szCs w:val="18"/>
-              </w:rPr>
-            </w:pPr>
-            <w:r>
-              <w:rPr>
-                <w:rtl w:val="0"/>
-              </w:rPr>
-            </w:r>
-          </w:p>
-        </w:tc>
-        <w:tc>
-          <w:tcPr/>
-          <w:p>
-            <w:pPr>
-              <w:jc w:val="both"/>
-              <w:rPr>
-                <w:rFonts w:ascii="Calibri" w:cs="Calibri" w:eastAsia="Calibri" w:hAnsi="Calibri"/>
-                <w:i w:val="1"/>
-                <w:color w:val="548dd4"/>
-                <w:sz w:val="18"/>
-                <w:szCs w:val="18"/>
-              </w:rPr>
-            </w:pPr>
-            <w:r>
-              <w:rPr>
-                <w:rtl w:val="0"/>
-              </w:rPr>
-            </w:r>
-          </w:p>
-        </w:tc>
-        <w:tc>
-          <w:tcPr/>
-          <w:p>
-            <w:pPr>
-              <w:jc w:val="both"/>
-              <w:rPr>
-                <w:rFonts w:ascii="Calibri" w:cs="Calibri" w:eastAsia="Calibri" w:hAnsi="Calibri"/>
-                <w:i w:val="1"/>
-                <w:color w:val="548dd4"/>
-                <w:sz w:val="18"/>
-                <w:szCs w:val="18"/>
-              </w:rPr>
-            </w:pPr>
-            <w:r>
-              <w:rPr>
-                <w:rtl w:val="0"/>
-              </w:rPr>
-            </w:r>
-          </w:p>
-        </w:tc>
-        <w:tc>
-          <w:tcPr/>
-          <w:p>
-            <w:pPr>
-              <w:jc w:val="both"/>
-              <w:rPr>
-                <w:rFonts w:ascii="Calibri" w:cs="Calibri" w:eastAsia="Calibri" w:hAnsi="Calibri"/>
-                <w:i w:val="1"/>
-                <w:color w:val="548dd4"/>
-                <w:sz w:val="18"/>
-                <w:szCs w:val="18"/>
-              </w:rPr>
-            </w:pPr>
+              </w:rPr>
+            </w:pPr>
+            <w:r>
+              <w:rPr>
+                <w:i w:val="1"/>
+                <w:rtl w:val="0"/>
+              </w:rPr>
+              <w:t xml:space="preserve">Desarrollo de software</w:t>
+            </w:r>
+            <w:r>
+              <w:rPr>
+                <w:rtl w:val="0"/>
+              </w:rPr>
+            </w:r>
+          </w:p>
+        </w:tc>
+        <w:tc>
+          <w:tcPr/>
+          <w:p>
+            <w:pPr>
+              <w:jc w:val="both"/>
+              <w:rPr>
+                <w:rFonts w:ascii="Calibri" w:cs="Calibri" w:eastAsia="Calibri" w:hAnsi="Calibri"/>
+                <w:i w:val="1"/>
+              </w:rPr>
+            </w:pPr>
+            <w:r>
+              <w:rPr>
+                <w:i w:val="1"/>
+                <w:rtl w:val="0"/>
+              </w:rPr>
+              <w:t xml:space="preserve">Recolección de Requerimientos</w:t>
+            </w:r>
+            <w:r>
+              <w:rPr>
+                <w:rtl w:val="0"/>
+              </w:rPr>
+            </w:r>
+          </w:p>
+        </w:tc>
+        <w:tc>
+          <w:tcPr/>
+          <w:p>
+            <w:pPr>
+              <w:jc w:val="both"/>
+              <w:rPr>
+                <w:rFonts w:ascii="Calibri" w:cs="Calibri" w:eastAsia="Calibri" w:hAnsi="Calibri"/>
+                <w:i w:val="1"/>
+              </w:rPr>
+            </w:pPr>
+            <w:r>
+              <w:rPr>
+                <w:i w:val="1"/>
+                <w:rtl w:val="0"/>
+              </w:rPr>
+              <w:t xml:space="preserve">Creación de las pantallas principales de la aplicación, priorizando la usabilidad y una experiencia de usuario fluida.</w:t>
+            </w:r>
+            <w:r>
+              <w:rPr>
+                <w:rtl w:val="0"/>
+              </w:rPr>
+            </w:r>
+          </w:p>
+        </w:tc>
+        <w:tc>
+          <w:tcPr/>
+          <w:p>
+            <w:pPr>
+              <w:jc w:val="both"/>
+              <w:rPr>
+                <w:rFonts w:ascii="Calibri" w:cs="Calibri" w:eastAsia="Calibri" w:hAnsi="Calibri"/>
+                <w:i w:val="1"/>
+              </w:rPr>
+            </w:pPr>
+            <w:r>
+              <w:rPr>
+                <w:i w:val="1"/>
+                <w:rtl w:val="0"/>
+              </w:rPr>
+              <w:t xml:space="preserve">Herramientas de entrevistas, acceso a usuarios</w:t>
+            </w:r>
             <w:r>
               <w:rPr>
                 <w:rtl w:val="0"/>
@@ -5242,11 +5282,15 @@
               <w:rPr>
                 <w:rFonts w:ascii="Calibri" w:cs="Calibri" w:eastAsia="Calibri" w:hAnsi="Calibri"/>
                 <w:i w:val="1"/>
-                <w:color w:val="548dd4"/>
-                <w:sz w:val="18"/>
-                <w:szCs w:val="18"/>
-              </w:rPr>
-            </w:pPr>
+              </w:rPr>
+            </w:pPr>
+            <w:r>
+              <w:rPr>
+                <w:i w:val="1"/>
+                <w:rtl w:val="0"/>
+              </w:rPr>
+              <w:t xml:space="preserve">2 días </w:t>
+            </w:r>
             <w:r>
               <w:rPr>
                 <w:rtl w:val="0"/>
@@ -5267,35 +5311,725 @@
               <w:rPr>
                 <w:rFonts w:ascii="Calibri" w:cs="Calibri" w:eastAsia="Calibri" w:hAnsi="Calibri"/>
                 <w:i w:val="1"/>
-                <w:color w:val="548dd4"/>
-                <w:sz w:val="18"/>
-                <w:szCs w:val="18"/>
-              </w:rPr>
-            </w:pPr>
-            <w:r>
-              <w:rPr>
-                <w:rtl w:val="0"/>
-              </w:rPr>
-            </w:r>
-          </w:p>
-        </w:tc>
-        <w:tc>
-          <w:tcPr/>
-          <w:p>
-            <w:pPr>
-              <w:jc w:val="both"/>
-              <w:rPr>
-                <w:rFonts w:ascii="Calibri" w:cs="Calibri" w:eastAsia="Calibri" w:hAnsi="Calibri"/>
-                <w:i w:val="1"/>
-                <w:color w:val="548dd4"/>
-                <w:sz w:val="18"/>
-                <w:szCs w:val="18"/>
-              </w:rPr>
-            </w:pPr>
-            <w:r>
-              <w:rPr>
-                <w:rtl w:val="0"/>
-              </w:rPr>
+              </w:rPr>
+            </w:pPr>
+            <w:r>
+              <w:rPr>
+                <w:i w:val="1"/>
+                <w:rtl w:val="0"/>
+              </w:rPr>
+              <w:t xml:space="preserve">Jostin Olivera</w:t>
+            </w:r>
+            <w:r>
+              <w:rPr>
+                <w:rtl w:val="0"/>
+              </w:rPr>
+            </w:r>
+          </w:p>
+        </w:tc>
+        <w:tc>
+          <w:tcPr/>
+          <w:p>
+            <w:pPr>
+              <w:jc w:val="both"/>
+              <w:rPr>
+                <w:rFonts w:ascii="Calibri" w:cs="Calibri" w:eastAsia="Calibri" w:hAnsi="Calibri"/>
+                <w:i w:val="1"/>
+              </w:rPr>
+            </w:pPr>
+            <w:r>
+              <w:rPr>
+                <w:i w:val="1"/>
+                <w:rtl w:val="0"/>
+              </w:rPr>
+              <w:t xml:space="preserve">Es fundamental contar con una visión clara del usuario final para evitar cambios futuros en los requerimientos.</w:t>
+            </w:r>
+            <w:r>
+              <w:rPr>
+                <w:rtl w:val="0"/>
+              </w:rPr>
+            </w:r>
+          </w:p>
+        </w:tc>
+      </w:tr>
+      <w:tr>
+        <w:trPr>
+          <w:cantSplit w:val="0"/>
+          <w:trHeight w:val="337.12158203125" w:hRule="atLeast"/>
+          <w:tblHeader w:val="0"/>
+        </w:trPr>
+        <w:tc>
+          <w:tcPr/>
+          <w:p>
+            <w:pPr>
+              <w:jc w:val="both"/>
+              <w:rPr>
+                <w:i w:val="1"/>
+              </w:rPr>
+            </w:pPr>
+            <w:r>
+              <w:rPr>
+                <w:i w:val="1"/>
+                <w:rtl w:val="0"/>
+              </w:rPr>
+              <w:t xml:space="preserve">Desarrollo de software</w:t>
+            </w:r>
+          </w:p>
+        </w:tc>
+        <w:tc>
+          <w:tcPr/>
+          <w:p>
+            <w:pPr>
+              <w:jc w:val="both"/>
+              <w:rPr>
+                <w:rFonts w:ascii="Calibri" w:cs="Calibri" w:eastAsia="Calibri" w:hAnsi="Calibri"/>
+                <w:i w:val="1"/>
+              </w:rPr>
+            </w:pPr>
+            <w:r>
+              <w:rPr>
+                <w:i w:val="1"/>
+                <w:rtl w:val="0"/>
+              </w:rPr>
+              <w:t xml:space="preserve">Desarrollo del Backend</w:t>
+            </w:r>
+            <w:r>
+              <w:rPr>
+                <w:rtl w:val="0"/>
+              </w:rPr>
+            </w:r>
+          </w:p>
+        </w:tc>
+        <w:tc>
+          <w:tcPr/>
+          <w:p>
+            <w:pPr>
+              <w:jc w:val="both"/>
+              <w:rPr>
+                <w:rFonts w:ascii="Calibri" w:cs="Calibri" w:eastAsia="Calibri" w:hAnsi="Calibri"/>
+                <w:i w:val="1"/>
+              </w:rPr>
+            </w:pPr>
+            <w:r>
+              <w:rPr>
+                <w:i w:val="1"/>
+                <w:rtl w:val="0"/>
+              </w:rPr>
+              <w:t xml:space="preserve">Implementación de la lógica de negocio, incluyendo la gestión de usuarios, grupos de compra, transacciones y manejo de productos.</w:t>
+            </w:r>
+            <w:r>
+              <w:rPr>
+                <w:rtl w:val="0"/>
+              </w:rPr>
+            </w:r>
+          </w:p>
+        </w:tc>
+        <w:tc>
+          <w:tcPr/>
+          <w:p>
+            <w:pPr>
+              <w:jc w:val="both"/>
+              <w:rPr>
+                <w:rFonts w:ascii="Calibri" w:cs="Calibri" w:eastAsia="Calibri" w:hAnsi="Calibri"/>
+                <w:i w:val="1"/>
+              </w:rPr>
+            </w:pPr>
+            <w:r>
+              <w:rPr>
+                <w:i w:val="1"/>
+                <w:rtl w:val="0"/>
+              </w:rPr>
+              <w:t xml:space="preserve">Kotlin, Firebase, Base de datos en la nube</w:t>
+            </w:r>
+            <w:r>
+              <w:rPr>
+                <w:rtl w:val="0"/>
+              </w:rPr>
+            </w:r>
+          </w:p>
+        </w:tc>
+        <w:tc>
+          <w:tcPr>
+            <w:tcBorders>
+              <w:right w:color="ffffff" w:space="0" w:sz="4" w:val="single"/>
+            </w:tcBorders>
+          </w:tcPr>
+          <w:p>
+            <w:pPr>
+              <w:jc w:val="both"/>
+              <w:rPr>
+                <w:rFonts w:ascii="Calibri" w:cs="Calibri" w:eastAsia="Calibri" w:hAnsi="Calibri"/>
+                <w:i w:val="1"/>
+              </w:rPr>
+            </w:pPr>
+            <w:r>
+              <w:rPr>
+                <w:i w:val="1"/>
+                <w:rtl w:val="0"/>
+              </w:rPr>
+              <w:t xml:space="preserve">2 semanas</w:t>
+            </w:r>
+            <w:r>
+              <w:rPr>
+                <w:rtl w:val="0"/>
+              </w:rPr>
+            </w:r>
+          </w:p>
+        </w:tc>
+        <w:tc>
+          <w:tcPr>
+            <w:tcBorders>
+              <w:left w:color="ffffff" w:space="0" w:sz="4" w:val="single"/>
+            </w:tcBorders>
+            <w:shd w:fill="d9d9d9" w:val="clear"/>
+          </w:tcPr>
+          <w:p>
+            <w:pPr>
+              <w:jc w:val="both"/>
+              <w:rPr>
+                <w:rFonts w:ascii="Calibri" w:cs="Calibri" w:eastAsia="Calibri" w:hAnsi="Calibri"/>
+                <w:i w:val="1"/>
+              </w:rPr>
+            </w:pPr>
+            <w:r>
+              <w:rPr>
+                <w:i w:val="1"/>
+                <w:rtl w:val="0"/>
+              </w:rPr>
+              <w:t xml:space="preserve">Jose Alcantara</w:t>
+            </w:r>
+            <w:r>
+              <w:rPr>
+                <w:rtl w:val="0"/>
+              </w:rPr>
+            </w:r>
+          </w:p>
+        </w:tc>
+        <w:tc>
+          <w:tcPr/>
+          <w:p>
+            <w:pPr>
+              <w:jc w:val="both"/>
+              <w:rPr>
+                <w:rFonts w:ascii="Calibri" w:cs="Calibri" w:eastAsia="Calibri" w:hAnsi="Calibri"/>
+                <w:i w:val="1"/>
+              </w:rPr>
+            </w:pPr>
+            <w:r>
+              <w:rPr>
+                <w:i w:val="1"/>
+                <w:rtl w:val="0"/>
+              </w:rPr>
+              <w:t xml:space="preserve">Es crucial mantener una arquitectura modular para facilitar futuras modificaciones.</w:t>
+            </w:r>
+            <w:r>
+              <w:rPr>
+                <w:rtl w:val="0"/>
+              </w:rPr>
+            </w:r>
+          </w:p>
+        </w:tc>
+      </w:tr>
+      <w:tr>
+        <w:trPr>
+          <w:cantSplit w:val="0"/>
+          <w:trHeight w:val="337.12158203125" w:hRule="atLeast"/>
+          <w:tblHeader w:val="0"/>
+        </w:trPr>
+        <w:tc>
+          <w:tcPr/>
+          <w:p>
+            <w:pPr>
+              <w:jc w:val="both"/>
+              <w:rPr>
+                <w:i w:val="1"/>
+              </w:rPr>
+            </w:pPr>
+            <w:r>
+              <w:rPr>
+                <w:i w:val="1"/>
+                <w:rtl w:val="0"/>
+              </w:rPr>
+              <w:t xml:space="preserve">Desarrollo de aplicaciones móviles</w:t>
+            </w:r>
+          </w:p>
+        </w:tc>
+        <w:tc>
+          <w:tcPr/>
+          <w:p>
+            <w:pPr>
+              <w:jc w:val="both"/>
+              <w:rPr>
+                <w:rFonts w:ascii="Calibri" w:cs="Calibri" w:eastAsia="Calibri" w:hAnsi="Calibri"/>
+                <w:i w:val="1"/>
+              </w:rPr>
+            </w:pPr>
+            <w:r>
+              <w:rPr>
+                <w:i w:val="1"/>
+                <w:rtl w:val="0"/>
+              </w:rPr>
+              <w:t xml:space="preserve">Desarrollo del Frontend</w:t>
+            </w:r>
+            <w:r>
+              <w:rPr>
+                <w:rtl w:val="0"/>
+              </w:rPr>
+            </w:r>
+          </w:p>
+        </w:tc>
+        <w:tc>
+          <w:tcPr/>
+          <w:p>
+            <w:pPr>
+              <w:jc w:val="both"/>
+              <w:rPr>
+                <w:rFonts w:ascii="Calibri" w:cs="Calibri" w:eastAsia="Calibri" w:hAnsi="Calibri"/>
+                <w:i w:val="1"/>
+              </w:rPr>
+            </w:pPr>
+            <w:r>
+              <w:rPr>
+                <w:i w:val="1"/>
+                <w:rtl w:val="0"/>
+              </w:rPr>
+              <w:t xml:space="preserve">Implementación de la interfaz gráfica de la aplicación y la lógica de interacción del usuario.</w:t>
+            </w:r>
+            <w:r>
+              <w:rPr>
+                <w:rtl w:val="0"/>
+              </w:rPr>
+            </w:r>
+          </w:p>
+        </w:tc>
+        <w:tc>
+          <w:tcPr/>
+          <w:p>
+            <w:pPr>
+              <w:jc w:val="both"/>
+              <w:rPr>
+                <w:rFonts w:ascii="Calibri" w:cs="Calibri" w:eastAsia="Calibri" w:hAnsi="Calibri"/>
+                <w:i w:val="1"/>
+              </w:rPr>
+            </w:pPr>
+            <w:r>
+              <w:rPr>
+                <w:i w:val="1"/>
+                <w:rtl w:val="0"/>
+              </w:rPr>
+              <w:t xml:space="preserve">Kotlin, Android Studio</w:t>
+            </w:r>
+            <w:r>
+              <w:rPr>
+                <w:rtl w:val="0"/>
+              </w:rPr>
+            </w:r>
+          </w:p>
+        </w:tc>
+        <w:tc>
+          <w:tcPr>
+            <w:tcBorders>
+              <w:right w:color="ffffff" w:space="0" w:sz="4" w:val="single"/>
+            </w:tcBorders>
+          </w:tcPr>
+          <w:p>
+            <w:pPr>
+              <w:jc w:val="both"/>
+              <w:rPr>
+                <w:rFonts w:ascii="Calibri" w:cs="Calibri" w:eastAsia="Calibri" w:hAnsi="Calibri"/>
+                <w:i w:val="1"/>
+              </w:rPr>
+            </w:pPr>
+            <w:r>
+              <w:rPr>
+                <w:i w:val="1"/>
+                <w:rtl w:val="0"/>
+              </w:rPr>
+              <w:t xml:space="preserve">2 semanas</w:t>
+            </w:r>
+            <w:r>
+              <w:rPr>
+                <w:rtl w:val="0"/>
+              </w:rPr>
+            </w:r>
+          </w:p>
+        </w:tc>
+        <w:tc>
+          <w:tcPr>
+            <w:tcBorders>
+              <w:left w:color="ffffff" w:space="0" w:sz="4" w:val="single"/>
+            </w:tcBorders>
+            <w:shd w:fill="d9d9d9" w:val="clear"/>
+          </w:tcPr>
+          <w:p>
+            <w:pPr>
+              <w:jc w:val="both"/>
+              <w:rPr>
+                <w:rFonts w:ascii="Calibri" w:cs="Calibri" w:eastAsia="Calibri" w:hAnsi="Calibri"/>
+                <w:i w:val="1"/>
+              </w:rPr>
+            </w:pPr>
+            <w:r>
+              <w:rPr>
+                <w:i w:val="1"/>
+                <w:rtl w:val="0"/>
+              </w:rPr>
+              <w:t xml:space="preserve">Jose Luis Alcántara</w:t>
+            </w:r>
+            <w:r>
+              <w:rPr>
+                <w:rtl w:val="0"/>
+              </w:rPr>
+            </w:r>
+          </w:p>
+        </w:tc>
+        <w:tc>
+          <w:tcPr/>
+          <w:p>
+            <w:pPr>
+              <w:jc w:val="both"/>
+              <w:rPr>
+                <w:rFonts w:ascii="Calibri" w:cs="Calibri" w:eastAsia="Calibri" w:hAnsi="Calibri"/>
+                <w:i w:val="1"/>
+              </w:rPr>
+            </w:pPr>
+            <w:r>
+              <w:rPr>
+                <w:i w:val="1"/>
+                <w:rtl w:val="0"/>
+              </w:rPr>
+              <w:t xml:space="preserve">La sincronización con el backend será revisada continuamente para evitar conflictos.</w:t>
+            </w:r>
+            <w:r>
+              <w:rPr>
+                <w:rtl w:val="0"/>
+              </w:rPr>
+            </w:r>
+          </w:p>
+        </w:tc>
+      </w:tr>
+      <w:tr>
+        <w:trPr>
+          <w:cantSplit w:val="0"/>
+          <w:trHeight w:val="337.12158203125" w:hRule="atLeast"/>
+          <w:tblHeader w:val="0"/>
+        </w:trPr>
+        <w:tc>
+          <w:tcPr/>
+          <w:p>
+            <w:pPr>
+              <w:jc w:val="both"/>
+              <w:rPr>
+                <w:i w:val="1"/>
+              </w:rPr>
+            </w:pPr>
+            <w:r>
+              <w:rPr>
+                <w:i w:val="1"/>
+                <w:rtl w:val="0"/>
+              </w:rPr>
+              <w:t xml:space="preserve">Pruebas de software y aseguramiento de calidad</w:t>
+            </w:r>
+          </w:p>
+        </w:tc>
+        <w:tc>
+          <w:tcPr/>
+          <w:p>
+            <w:pPr>
+              <w:jc w:val="both"/>
+              <w:rPr>
+                <w:rFonts w:ascii="Calibri" w:cs="Calibri" w:eastAsia="Calibri" w:hAnsi="Calibri"/>
+                <w:i w:val="1"/>
+              </w:rPr>
+            </w:pPr>
+            <w:r>
+              <w:rPr>
+                <w:i w:val="1"/>
+                <w:rtl w:val="0"/>
+              </w:rPr>
+              <w:t xml:space="preserve">Pruebas Unitarias y Funcionales</w:t>
+            </w:r>
+            <w:r>
+              <w:rPr>
+                <w:rtl w:val="0"/>
+              </w:rPr>
+            </w:r>
+          </w:p>
+        </w:tc>
+        <w:tc>
+          <w:tcPr/>
+          <w:p>
+            <w:pPr>
+              <w:jc w:val="both"/>
+              <w:rPr>
+                <w:rFonts w:ascii="Calibri" w:cs="Calibri" w:eastAsia="Calibri" w:hAnsi="Calibri"/>
+                <w:i w:val="1"/>
+              </w:rPr>
+            </w:pPr>
+            <w:r>
+              <w:rPr>
+                <w:i w:val="1"/>
+                <w:rtl w:val="0"/>
+              </w:rPr>
+              <w:t xml:space="preserve">Realización de pruebas unitarias en el backend y pruebas funcionales de la aplicación para asegurar el correcto funcionamiento de las funcionalidades principales.</w:t>
+            </w:r>
+            <w:r>
+              <w:rPr>
+                <w:rtl w:val="0"/>
+              </w:rPr>
+            </w:r>
+          </w:p>
+        </w:tc>
+        <w:tc>
+          <w:tcPr/>
+          <w:p>
+            <w:pPr>
+              <w:jc w:val="both"/>
+              <w:rPr>
+                <w:rFonts w:ascii="Calibri" w:cs="Calibri" w:eastAsia="Calibri" w:hAnsi="Calibri"/>
+                <w:i w:val="1"/>
+              </w:rPr>
+            </w:pPr>
+            <w:r>
+              <w:rPr>
+                <w:i w:val="1"/>
+                <w:rtl w:val="0"/>
+              </w:rPr>
+              <w:t xml:space="preserve">Herramientas de testing, emuladores</w:t>
+            </w:r>
+            <w:r>
+              <w:rPr>
+                <w:rtl w:val="0"/>
+              </w:rPr>
+            </w:r>
+          </w:p>
+        </w:tc>
+        <w:tc>
+          <w:tcPr>
+            <w:tcBorders>
+              <w:right w:color="ffffff" w:space="0" w:sz="4" w:val="single"/>
+            </w:tcBorders>
+          </w:tcPr>
+          <w:p>
+            <w:pPr>
+              <w:jc w:val="both"/>
+              <w:rPr>
+                <w:rFonts w:ascii="Calibri" w:cs="Calibri" w:eastAsia="Calibri" w:hAnsi="Calibri"/>
+                <w:i w:val="1"/>
+              </w:rPr>
+            </w:pPr>
+            <w:r>
+              <w:rPr>
+                <w:i w:val="1"/>
+                <w:rtl w:val="0"/>
+              </w:rPr>
+              <w:t xml:space="preserve">1 semana</w:t>
+            </w:r>
+            <w:r>
+              <w:rPr>
+                <w:rtl w:val="0"/>
+              </w:rPr>
+            </w:r>
+          </w:p>
+        </w:tc>
+        <w:tc>
+          <w:tcPr>
+            <w:tcBorders>
+              <w:left w:color="ffffff" w:space="0" w:sz="4" w:val="single"/>
+            </w:tcBorders>
+            <w:shd w:fill="d9d9d9" w:val="clear"/>
+          </w:tcPr>
+          <w:p>
+            <w:pPr>
+              <w:jc w:val="both"/>
+              <w:rPr>
+                <w:rFonts w:ascii="Calibri" w:cs="Calibri" w:eastAsia="Calibri" w:hAnsi="Calibri"/>
+                <w:i w:val="1"/>
+              </w:rPr>
+            </w:pPr>
+            <w:r>
+              <w:rPr>
+                <w:i w:val="1"/>
+                <w:rtl w:val="0"/>
+              </w:rPr>
+              <w:t xml:space="preserve">Ricardo Saumann</w:t>
+            </w:r>
+            <w:r>
+              <w:rPr>
+                <w:rtl w:val="0"/>
+              </w:rPr>
+            </w:r>
+          </w:p>
+        </w:tc>
+        <w:tc>
+          <w:tcPr/>
+          <w:p>
+            <w:pPr>
+              <w:jc w:val="both"/>
+              <w:rPr>
+                <w:rFonts w:ascii="Calibri" w:cs="Calibri" w:eastAsia="Calibri" w:hAnsi="Calibri"/>
+                <w:i w:val="1"/>
+              </w:rPr>
+            </w:pPr>
+            <w:r>
+              <w:rPr>
+                <w:i w:val="1"/>
+                <w:rtl w:val="0"/>
+              </w:rPr>
+              <w:t xml:space="preserve">Se realizarán pruebas de carga y seguridad adicionales para garantizar la estabilidad del sistema.</w:t>
+            </w:r>
+            <w:r>
+              <w:rPr>
+                <w:rtl w:val="0"/>
+              </w:rPr>
+            </w:r>
+          </w:p>
+        </w:tc>
+      </w:tr>
+      <w:tr>
+        <w:trPr>
+          <w:cantSplit w:val="0"/>
+          <w:trHeight w:val="337.12158203125" w:hRule="atLeast"/>
+          <w:tblHeader w:val="0"/>
+        </w:trPr>
+        <w:tc>
+          <w:tcPr/>
+          <w:p>
+            <w:pPr>
+              <w:jc w:val="both"/>
+              <w:rPr>
+                <w:i w:val="1"/>
+              </w:rPr>
+            </w:pPr>
+            <w:r>
+              <w:rPr>
+                <w:i w:val="1"/>
+                <w:rtl w:val="0"/>
+              </w:rPr>
+              <w:t xml:space="preserve">Despliegue y mantenimiento de software</w:t>
+            </w:r>
+          </w:p>
+        </w:tc>
+        <w:tc>
+          <w:tcPr/>
+          <w:p>
+            <w:pPr>
+              <w:jc w:val="both"/>
+              <w:rPr>
+                <w:i w:val="1"/>
+              </w:rPr>
+            </w:pPr>
+            <w:r>
+              <w:rPr>
+                <w:i w:val="1"/>
+                <w:rtl w:val="0"/>
+              </w:rPr>
+              <w:t xml:space="preserve">Despliegue y publicación de la Aplicación</w:t>
+            </w:r>
+          </w:p>
+        </w:tc>
+        <w:tc>
+          <w:tcPr/>
+          <w:p>
+            <w:pPr>
+              <w:jc w:val="both"/>
+              <w:rPr>
+                <w:i w:val="1"/>
+              </w:rPr>
+            </w:pPr>
+            <w:r>
+              <w:rPr>
+                <w:i w:val="1"/>
+                <w:rtl w:val="0"/>
+              </w:rPr>
+              <w:t xml:space="preserve">Configuración de los entornos de producción y pruebas, y despliegue de la aplicació.</w:t>
+            </w:r>
+          </w:p>
+        </w:tc>
+        <w:tc>
+          <w:tcPr/>
+          <w:p>
+            <w:pPr>
+              <w:jc w:val="both"/>
+              <w:rPr>
+                <w:i w:val="1"/>
+              </w:rPr>
+            </w:pPr>
+            <w:r>
+              <w:rPr>
+                <w:i w:val="1"/>
+                <w:rtl w:val="0"/>
+              </w:rPr>
+              <w:t xml:space="preserve">Servidores en la nube</w:t>
+            </w:r>
+          </w:p>
+        </w:tc>
+        <w:tc>
+          <w:tcPr>
+            <w:tcBorders>
+              <w:right w:color="ffffff" w:space="0" w:sz="4" w:val="single"/>
+            </w:tcBorders>
+          </w:tcPr>
+          <w:p>
+            <w:pPr>
+              <w:jc w:val="both"/>
+              <w:rPr>
+                <w:rFonts w:ascii="Calibri" w:cs="Calibri" w:eastAsia="Calibri" w:hAnsi="Calibri"/>
+                <w:i w:val="1"/>
+              </w:rPr>
+            </w:pPr>
+            <w:r>
+              <w:rPr>
+                <w:i w:val="1"/>
+                <w:rtl w:val="0"/>
+              </w:rPr>
+              <w:t xml:space="preserve">1 semana</w:t>
+            </w:r>
+            <w:r>
+              <w:rPr>
+                <w:rtl w:val="0"/>
+              </w:rPr>
+            </w:r>
+          </w:p>
+        </w:tc>
+        <w:tc>
+          <w:tcPr>
+            <w:tcBorders>
+              <w:left w:color="ffffff" w:space="0" w:sz="4" w:val="single"/>
+            </w:tcBorders>
+            <w:shd w:fill="d9d9d9" w:val="clear"/>
+          </w:tcPr>
+          <w:p>
+            <w:pPr>
+              <w:jc w:val="both"/>
+              <w:rPr>
+                <w:i w:val="1"/>
+              </w:rPr>
+            </w:pPr>
+            <w:r>
+              <w:rPr>
+                <w:i w:val="1"/>
+                <w:rtl w:val="0"/>
+              </w:rPr>
+              <w:t xml:space="preserve">Jostin Olivera</w:t>
+            </w:r>
+          </w:p>
+        </w:tc>
+        <w:tc>
+          <w:tcPr/>
+          <w:p>
+            <w:pPr>
+              <w:jc w:val="both"/>
+              <w:rPr>
+                <w:i w:val="1"/>
+              </w:rPr>
+            </w:pPr>
+            <w:r>
+              <w:rPr>
+                <w:i w:val="1"/>
+                <w:rtl w:val="0"/>
+              </w:rPr>
+              <w:t xml:space="preserve">Se priorizará un despliegue escalonado para realizar pruebas con un grupo reducido de usuarios antes del lanzamiento general.</w:t>
             </w:r>
           </w:p>
         </w:tc>
@@ -5317,130 +6051,122 @@
         </w:rPr>
       </w:r>
     </w:p>
-    <w:tbl>
-      <w:tblPr>
-        <w:tblStyle w:val="Table15"/>
-        <w:tblW w:w="9640.0" w:type="dxa"/>
-        <w:jc w:val="left"/>
-        <w:tblInd w:w="-714.0" w:type="dxa"/>
-        <w:tblBorders>
-          <w:top w:color="bfbfbf" w:space="0" w:sz="4" w:val="single"/>
-          <w:left w:color="bfbfbf" w:space="0" w:sz="4" w:val="single"/>
-          <w:bottom w:color="bfbfbf" w:space="0" w:sz="4" w:val="single"/>
-          <w:right w:color="bfbfbf" w:space="0" w:sz="4" w:val="single"/>
-          <w:insideH w:color="bfbfbf" w:space="0" w:sz="4" w:val="single"/>
-          <w:insideV w:color="bfbfbf" w:space="0" w:sz="4" w:val="single"/>
-        </w:tblBorders>
-        <w:tblLayout w:type="fixed"/>
-        <w:tblLook w:val="0400"/>
-      </w:tblPr>
-      <w:tblGrid>
-        <w:gridCol w:w="9640"/>
-        <w:tblGridChange w:id="0">
+    <w:p>
+      <w:pPr>
+        <w:spacing w:after="0" w:line="360" w:lineRule="auto"/>
+        <w:jc w:val="both"/>
+        <w:rPr>
+          <w:b w:val="1"/>
+          <w:sz w:val="24"/>
+          <w:szCs w:val="24"/>
+        </w:rPr>
+      </w:pPr>
+      <w:r>
+        <w:rPr>
+          <w:rtl w:val="0"/>
+        </w:rPr>
+      </w:r>
+    </w:p>
+    <w:sdt>
+      <w:sdtPr>
+        <w:lock w:val="contentLocked"/>
+        <w:tag w:val="goog_rdk_0"/>
+      </w:sdtPr>
+      <w:sdtContent>
+        <w:tbl>
+          <w:tblPr>
+            <w:tblStyle w:val="Table15"/>
+            <w:tblpPr w:leftFromText="180" w:rightFromText="180" w:topFromText="180" w:bottomFromText="180" w:vertAnchor="text" w:horzAnchor="text" w:tblpX="-725.9999999999997" w:tblpY="0"/>
+            <w:tblW w:w="9640.0" w:type="dxa"/>
+            <w:jc w:val="left"/>
+            <w:tblInd w:w="-714.0" w:type="dxa"/>
+            <w:tblBorders>
+              <w:top w:color="bfbfbf" w:space="0" w:sz="4" w:val="single"/>
+              <w:left w:color="bfbfbf" w:space="0" w:sz="4" w:val="single"/>
+              <w:bottom w:color="bfbfbf" w:space="0" w:sz="4" w:val="single"/>
+              <w:right w:color="bfbfbf" w:space="0" w:sz="4" w:val="single"/>
+              <w:insideH w:color="bfbfbf" w:space="0" w:sz="4" w:val="single"/>
+              <w:insideV w:color="bfbfbf" w:space="0" w:sz="4" w:val="single"/>
+            </w:tblBorders>
+            <w:tblLayout w:type="fixed"/>
+            <w:tblLook w:val="0400"/>
+          </w:tblPr>
           <w:tblGrid>
             <w:gridCol w:w="9640"/>
+            <w:tblGridChange w:id="0">
+              <w:tblGrid>
+                <w:gridCol w:w="9640"/>
+              </w:tblGrid>
+            </w:tblGridChange>
           </w:tblGrid>
-        </w:tblGridChange>
-      </w:tblGrid>
-      <w:tr>
-        <w:trPr>
-          <w:cantSplit w:val="0"/>
-          <w:trHeight w:val="440" w:hRule="atLeast"/>
-          <w:tblHeader w:val="0"/>
-        </w:trPr>
-        <w:tc>
-          <w:tcPr>
-            <w:vAlign w:val="center"/>
-          </w:tcPr>
-          <w:p>
-            <w:pPr>
-              <w:rPr>
-                <w:b w:val="1"/>
-                <w:color w:val="1f3864"/>
-                <w:sz w:val="28"/>
-                <w:szCs w:val="28"/>
-              </w:rPr>
-            </w:pPr>
-            <w:r>
-              <w:rPr>
-                <w:b w:val="1"/>
-                <w:color w:val="1f3864"/>
-                <w:sz w:val="28"/>
-                <w:szCs w:val="28"/>
-                <w:rtl w:val="0"/>
-              </w:rPr>
-              <w:t xml:space="preserve">8. Carta Gantt </w:t>
-            </w:r>
-          </w:p>
-        </w:tc>
-      </w:tr>
-      <w:tr>
-        <w:trPr>
-          <w:cantSplit w:val="0"/>
-          <w:trHeight w:val="440" w:hRule="atLeast"/>
-          <w:tblHeader w:val="0"/>
-        </w:trPr>
-        <w:tc>
-          <w:tcPr>
-            <w:shd w:fill="d9e2f3" w:val="clear"/>
-            <w:vAlign w:val="center"/>
-          </w:tcPr>
-          <w:p>
-            <w:pPr>
-              <w:keepNext w:val="0"/>
-              <w:keepLines w:val="0"/>
-              <w:pageBreakBefore w:val="0"/>
-              <w:widowControl w:val="1"/>
-              <w:pBdr>
-                <w:top w:space="0" w:sz="0" w:val="nil"/>
-                <w:left w:space="0" w:sz="0" w:val="nil"/>
-                <w:bottom w:space="0" w:sz="0" w:val="nil"/>
-                <w:right w:space="0" w:sz="0" w:val="nil"/>
-                <w:between w:space="0" w:sz="0" w:val="nil"/>
-              </w:pBdr>
-              <w:shd w:fill="auto" w:val="clear"/>
-              <w:tabs>
-                <w:tab w:val="center" w:leader="none" w:pos="4419"/>
-                <w:tab w:val="right" w:leader="none" w:pos="8838"/>
-              </w:tabs>
-              <w:spacing w:after="0" w:before="0" w:line="240" w:lineRule="auto"/>
-              <w:ind w:left="0" w:right="0" w:firstLine="0"/>
-              <w:jc w:val="both"/>
-              <w:rPr>
-                <w:rFonts w:ascii="Calibri" w:cs="Calibri" w:eastAsia="Calibri" w:hAnsi="Calibri"/>
-                <w:b w:val="0"/>
-                <w:i w:val="0"/>
-                <w:smallCaps w:val="0"/>
-                <w:strike w:val="0"/>
-                <w:color w:val="1f3864"/>
-                <w:sz w:val="22"/>
-                <w:szCs w:val="22"/>
-                <w:u w:val="none"/>
-                <w:shd w:fill="auto" w:val="clear"/>
-                <w:vertAlign w:val="baseline"/>
-              </w:rPr>
-            </w:pPr>
-            <w:r>
-              <w:rPr>
-                <w:rFonts w:ascii="Calibri" w:cs="Calibri" w:eastAsia="Calibri" w:hAnsi="Calibri"/>
-                <w:b w:val="0"/>
-                <w:i w:val="0"/>
-                <w:smallCaps w:val="0"/>
-                <w:strike w:val="0"/>
-                <w:color w:val="1f3864"/>
-                <w:sz w:val="22"/>
-                <w:szCs w:val="22"/>
-                <w:u w:val="none"/>
-                <w:shd w:fill="auto" w:val="clear"/>
-                <w:vertAlign w:val="baseline"/>
-                <w:rtl w:val="0"/>
-              </w:rPr>
-              <w:t xml:space="preserve">Busca un formato de Carta Gantt que te acomode y organiza en este las actividades planificadas en el punto anterior considerando el periodo asignado para el desarrollo de tu Proyecto APT. Debes mantener la temporalidad del periodo académico en el desarrollo de las tres fases que contempla la Asignatura de Portafolio de Título.</w:t>
-            </w:r>
-          </w:p>
-        </w:tc>
-      </w:tr>
-    </w:tbl>
+          <w:tr>
+            <w:trPr>
+              <w:cantSplit w:val="0"/>
+              <w:trHeight w:val="440" w:hRule="atLeast"/>
+              <w:tblHeader w:val="0"/>
+            </w:trPr>
+            <w:tc>
+              <w:tcPr>
+                <w:vAlign w:val="center"/>
+              </w:tcPr>
+              <w:p>
+                <w:pPr>
+                  <w:rPr>
+                    <w:b w:val="1"/>
+                    <w:color w:val="1f3864"/>
+                    <w:sz w:val="28"/>
+                    <w:szCs w:val="28"/>
+                  </w:rPr>
+                </w:pPr>
+                <w:r>
+                  <w:rPr>
+                    <w:b w:val="1"/>
+                    <w:color w:val="1f3864"/>
+                    <w:sz w:val="28"/>
+                    <w:szCs w:val="28"/>
+                    <w:rtl w:val="0"/>
+                  </w:rPr>
+                  <w:t xml:space="preserve">8. Carta Gantt </w:t>
+                </w:r>
+              </w:p>
+            </w:tc>
+          </w:tr>
+          <w:tr>
+            <w:trPr>
+              <w:cantSplit w:val="0"/>
+              <w:trHeight w:val="440" w:hRule="atLeast"/>
+              <w:tblHeader w:val="0"/>
+            </w:trPr>
+            <w:tc>
+              <w:tcPr>
+                <w:shd w:fill="d9e2f3" w:val="clear"/>
+                <w:vAlign w:val="center"/>
+              </w:tcPr>
+              <w:p>
+                <w:pPr>
+                  <w:tabs>
+                    <w:tab w:val="center" w:leader="none" w:pos="4419"/>
+                    <w:tab w:val="right" w:leader="none" w:pos="8838"/>
+                  </w:tabs>
+                  <w:spacing w:after="0" w:line="240" w:lineRule="auto"/>
+                  <w:jc w:val="both"/>
+                  <w:rPr>
+                    <w:color w:val="1f3864"/>
+                  </w:rPr>
+                </w:pPr>
+                <w:r>
+                  <w:rPr>
+                    <w:color w:val="1f3864"/>
+                    <w:rtl w:val="0"/>
+                  </w:rPr>
+                  <w:t xml:space="preserve">Busca un formato de Carta Gantt que te acomode y organiza en este las actividades planificadas en el punto anterior considerando el periodo asignado para el desarrollo de tu Proyecto APT. Debes mantener la temporalidad del periodo académico en el desarrollo de las tres fases que contempla la Asignatura de Portafolio de Título.</w:t>
+                </w:r>
+              </w:p>
+            </w:tc>
+          </w:tr>
+        </w:tbl>
+      </w:sdtContent>
+    </w:sdt>
     <w:p>
       <w:pPr>
         <w:spacing w:after="0" w:line="360" w:lineRule="auto"/>
@@ -6492,7 +7218,7 @@
       <w:tr>
         <w:trPr>
           <w:cantSplit w:val="0"/>
-          <w:trHeight w:val="303" w:hRule="atLeast"/>
+          <w:trHeight w:val="1947.8125" w:hRule="atLeast"/>
           <w:tblHeader w:val="0"/>
         </w:trPr>
         <w:tc>
@@ -7345,8 +8071,12 @@
             </w:pPr>
             <w:r>
               <w:rPr>
-                <w:rtl w:val="0"/>
-              </w:rPr>
+                <w:b w:val="1"/>
+                <w:sz w:val="16"/>
+                <w:szCs w:val="16"/>
+                <w:rtl w:val="0"/>
+              </w:rPr>
+              <w:t xml:space="preserve">x</w:t>
             </w:r>
           </w:p>
         </w:tc>
@@ -7738,8 +8468,12 @@
             </w:pPr>
             <w:r>
               <w:rPr>
-                <w:rtl w:val="0"/>
-              </w:rPr>
+                <w:b w:val="1"/>
+                <w:sz w:val="16"/>
+                <w:szCs w:val="16"/>
+                <w:rtl w:val="0"/>
+              </w:rPr>
+              <w:t xml:space="preserve">x</w:t>
             </w:r>
           </w:p>
         </w:tc>
@@ -8131,8 +8865,12 @@
             </w:pPr>
             <w:r>
               <w:rPr>
-                <w:rtl w:val="0"/>
-              </w:rPr>
+                <w:b w:val="1"/>
+                <w:sz w:val="16"/>
+                <w:szCs w:val="16"/>
+                <w:rtl w:val="0"/>
+              </w:rPr>
+              <w:t xml:space="preserve">x</w:t>
             </w:r>
           </w:p>
         </w:tc>
@@ -8543,65 +9281,73 @@
             </w:pPr>
             <w:r>
               <w:rPr>
-                <w:rtl w:val="0"/>
-              </w:rPr>
-            </w:r>
-          </w:p>
-        </w:tc>
-        <w:tc>
-          <w:tcPr/>
-          <w:p>
-            <w:pPr>
-              <w:spacing w:line="360" w:lineRule="auto"/>
-              <w:jc w:val="both"/>
-              <w:rPr>
-                <w:b w:val="1"/>
-                <w:sz w:val="16"/>
-                <w:szCs w:val="16"/>
-              </w:rPr>
-            </w:pPr>
-            <w:r>
-              <w:rPr>
-                <w:rtl w:val="0"/>
-              </w:rPr>
-            </w:r>
-          </w:p>
-        </w:tc>
-        <w:tc>
-          <w:tcPr/>
-          <w:p>
-            <w:pPr>
-              <w:spacing w:line="360" w:lineRule="auto"/>
-              <w:jc w:val="both"/>
-              <w:rPr>
-                <w:b w:val="1"/>
-                <w:sz w:val="16"/>
-                <w:szCs w:val="16"/>
-              </w:rPr>
-            </w:pPr>
-            <w:r>
-              <w:rPr>
-                <w:rtl w:val="0"/>
-              </w:rPr>
-            </w:r>
-          </w:p>
-        </w:tc>
-        <w:tc>
-          <w:tcPr/>
-          <w:p>
-            <w:pPr>
-              <w:spacing w:line="360" w:lineRule="auto"/>
-              <w:jc w:val="both"/>
-              <w:rPr>
-                <w:b w:val="1"/>
-                <w:sz w:val="16"/>
-                <w:szCs w:val="16"/>
-              </w:rPr>
-            </w:pPr>
-            <w:r>
-              <w:rPr>
-                <w:rtl w:val="0"/>
-              </w:rPr>
+                <w:b w:val="1"/>
+                <w:sz w:val="16"/>
+                <w:szCs w:val="16"/>
+                <w:rtl w:val="0"/>
+              </w:rPr>
+              <w:t xml:space="preserve">x</w:t>
+            </w:r>
+          </w:p>
+        </w:tc>
+        <w:tc>
+          <w:tcPr/>
+          <w:p>
+            <w:pPr>
+              <w:spacing w:line="360" w:lineRule="auto"/>
+              <w:jc w:val="both"/>
+              <w:rPr>
+                <w:b w:val="1"/>
+                <w:sz w:val="16"/>
+                <w:szCs w:val="16"/>
+              </w:rPr>
+            </w:pPr>
+            <w:r>
+              <w:rPr>
+                <w:rtl w:val="0"/>
+              </w:rPr>
+            </w:r>
+          </w:p>
+        </w:tc>
+        <w:tc>
+          <w:tcPr/>
+          <w:p>
+            <w:pPr>
+              <w:spacing w:line="360" w:lineRule="auto"/>
+              <w:jc w:val="both"/>
+              <w:rPr>
+                <w:b w:val="1"/>
+                <w:sz w:val="16"/>
+                <w:szCs w:val="16"/>
+              </w:rPr>
+            </w:pPr>
+            <w:r>
+              <w:rPr>
+                <w:rtl w:val="0"/>
+              </w:rPr>
+            </w:r>
+          </w:p>
+        </w:tc>
+        <w:tc>
+          <w:tcPr/>
+          <w:p>
+            <w:pPr>
+              <w:spacing w:line="360" w:lineRule="auto"/>
+              <w:jc w:val="both"/>
+              <w:rPr>
+                <w:b w:val="1"/>
+                <w:sz w:val="16"/>
+                <w:szCs w:val="16"/>
+              </w:rPr>
+            </w:pPr>
+            <w:r>
+              <w:rPr>
+                <w:b w:val="1"/>
+                <w:sz w:val="16"/>
+                <w:szCs w:val="16"/>
+                <w:rtl w:val="0"/>
+              </w:rPr>
+              <w:t xml:space="preserve">x</w:t>
             </w:r>
           </w:p>
         </w:tc>
@@ -9012,8 +9758,12 @@
             </w:pPr>
             <w:r>
               <w:rPr>
-                <w:rtl w:val="0"/>
-              </w:rPr>
+                <w:b w:val="1"/>
+                <w:sz w:val="16"/>
+                <w:szCs w:val="16"/>
+                <w:rtl w:val="0"/>
+              </w:rPr>
+              <w:t xml:space="preserve">x</w:t>
             </w:r>
           </w:p>
         </w:tc>
@@ -9386,8 +10136,12 @@
             </w:pPr>
             <w:r>
               <w:rPr>
-                <w:rtl w:val="0"/>
-              </w:rPr>
+                <w:b w:val="1"/>
+                <w:sz w:val="16"/>
+                <w:szCs w:val="16"/>
+                <w:rtl w:val="0"/>
+              </w:rPr>
+              <w:t xml:space="preserve">x</w:t>
             </w:r>
           </w:p>
         </w:tc>
@@ -9779,8 +10533,12 @@
             </w:pPr>
             <w:r>
               <w:rPr>
-                <w:rtl w:val="0"/>
-              </w:rPr>
+                <w:b w:val="1"/>
+                <w:sz w:val="16"/>
+                <w:szCs w:val="16"/>
+                <w:rtl w:val="0"/>
+              </w:rPr>
+              <w:t xml:space="preserve">x</w:t>
             </w:r>
           </w:p>
         </w:tc>
@@ -9819,8 +10577,12 @@
             </w:pPr>
             <w:r>
               <w:rPr>
-                <w:rtl w:val="0"/>
-              </w:rPr>
+                <w:b w:val="1"/>
+                <w:sz w:val="16"/>
+                <w:szCs w:val="16"/>
+                <w:rtl w:val="0"/>
+              </w:rPr>
+              <w:t xml:space="preserve">x</w:t>
             </w:r>
           </w:p>
         </w:tc>
@@ -11817,7 +12579,7 @@
 
 <file path=customXML/item1.xml><?xml version="1.0" encoding="utf-8"?>
 <go:gDocsCustomXmlDataStorage xmlns:go="http://customooxmlschemas.google.com/" xmlns:r="http://schemas.openxmlformats.org/officeDocument/2006/relationships" uri="GoogleDocsCustomDataVersion2">
-  <go:docsCustomData xmlns:go="http://customooxmlschemas.google.com/" roundtripDataSignature="AMtx7mhjjmka/by5yCAPLx60pzgwYuG6eA==">CgMxLjAyDWguZjVtYnZjaXozcXYyDmguZ2E0dnp5aWRpaHA1Mg5oLnR5amV1c3c2c3h6ZTIOaC5lbXdlemI5bGF6cDIyDmguYmVtMHI5cW51bGh2Mg5oLnphc3ZqeGpweTZ2ZTIOaC5mZTh0NzMxc2txaGgyDmguZzJibnNpdmlkMGJpMg5oLnVhcG16ZnFndjdnMjgAciExRnVWdE93TDg3MkQ0LWR5STBId3ZmMFIwajVWVkx4emg=</go:docsCustomData>
+  <go:docsCustomData xmlns:go="http://customooxmlschemas.google.com/" roundtripDataSignature="AMtx7mjtES8p7V+4eTwij29+qRb2klt09A==">CgMxLjAaHwoBMBIaChgICVIUChJ0YWJsZS45emk4b2VweTF5dHEyDWguZjVtYnZjaXozcXYyDmguZ2E0dnp5aWRpaHA1Mg5oLnR5amV1c3c2c3h6ZTIOaC5lbXdlemI5bGF6cDIyDmguYmVtMHI5cW51bGh2Mg5oLnphc3ZqeGpweTZ2ZTIOaC5mZTh0NzMxc2txaGgyDmguZzJibnNpdmlkMGJpMg5oLnVhcG16ZnFndjdnMjgAciExRnVWdE93TDg3MkQ0LWR5STBId3ZmMFIwajVWVkx4emg=</go:docsCustomData>
 </go:gDocsCustomXmlDataStorage>
 </file>
 

</xml_diff>